<commit_message>
finished the guide, until more of the game is done
</commit_message>
<xml_diff>
--- a/Design/GameDesign/Sojourn_Guide.docx
+++ b/Design/GameDesign/Sojourn_Guide.docx
@@ -10,6 +10,7 @@
           <w:docPartUnique/>
         </w:docPartObj>
       </w:sdtPr>
+      <w:sdtEndPr/>
       <w:sdtContent>
         <w:p>
           <w:pPr>
@@ -149,6 +150,7 @@
                                       <w:calendar w:val="gregorian"/>
                                     </w:date>
                                   </w:sdtPr>
+                                  <w:sdtEndPr/>
                                   <w:sdtContent>
                                     <w:p>
                                       <w:pPr>
@@ -3464,6 +3466,7 @@
                                 <w:calendar w:val="gregorian"/>
                               </w:date>
                             </w:sdtPr>
+                            <w:sdtEndPr/>
                             <w:sdtContent>
                               <w:p>
                                 <w:pPr>
@@ -3689,6 +3692,7 @@
                                     <w:dataBinding w:prefixMappings="xmlns:ns0='http://purl.org/dc/elements/1.1/' xmlns:ns1='http://schemas.openxmlformats.org/package/2006/metadata/core-properties' " w:xpath="/ns1:coreProperties[1]/ns0:creator[1]" w:storeItemID="{6C3C8BC8-F283-45AE-878A-BAB7291924A1}"/>
                                     <w:text/>
                                   </w:sdtPr>
+                                  <w:sdtEndPr/>
                                   <w:sdtContent>
                                     <w:r>
                                       <w:rPr>
@@ -3724,6 +3728,7 @@
                                     <w:dataBinding w:prefixMappings="xmlns:ns0='http://schemas.openxmlformats.org/officeDocument/2006/extended-properties' " w:xpath="/ns0:Properties[1]/ns0:Company[1]" w:storeItemID="{6668398D-A668-4E3E-A5EB-62B293D839F1}"/>
                                     <w:text/>
                                   </w:sdtPr>
+                                  <w:sdtEndPr/>
                                   <w:sdtContent>
                                     <w:r>
                                       <w:rPr>
@@ -3788,6 +3793,7 @@
                               <w:dataBinding w:prefixMappings="xmlns:ns0='http://purl.org/dc/elements/1.1/' xmlns:ns1='http://schemas.openxmlformats.org/package/2006/metadata/core-properties' " w:xpath="/ns1:coreProperties[1]/ns0:creator[1]" w:storeItemID="{6C3C8BC8-F283-45AE-878A-BAB7291924A1}"/>
                               <w:text/>
                             </w:sdtPr>
+                            <w:sdtEndPr/>
                             <w:sdtContent>
                               <w:r>
                                 <w:rPr>
@@ -3823,6 +3829,7 @@
                               <w:dataBinding w:prefixMappings="xmlns:ns0='http://schemas.openxmlformats.org/officeDocument/2006/extended-properties' " w:xpath="/ns0:Properties[1]/ns0:Company[1]" w:storeItemID="{6668398D-A668-4E3E-A5EB-62B293D839F1}"/>
                               <w:text/>
                             </w:sdtPr>
+                            <w:sdtEndPr/>
                             <w:sdtContent>
                               <w:r>
                                 <w:rPr>
@@ -3940,6 +3947,7 @@
                                     <w:dataBinding w:prefixMappings="xmlns:ns0='http://purl.org/dc/elements/1.1/' xmlns:ns1='http://schemas.openxmlformats.org/package/2006/metadata/core-properties' " w:xpath="/ns1:coreProperties[1]/ns0:title[1]" w:storeItemID="{6C3C8BC8-F283-45AE-878A-BAB7291924A1}"/>
                                     <w:text/>
                                   </w:sdtPr>
+                                  <w:sdtEndPr/>
                                   <w:sdtContent>
                                     <w:r>
                                       <w:rPr>
@@ -3975,6 +3983,7 @@
                                     <w:dataBinding w:prefixMappings="xmlns:ns0='http://purl.org/dc/elements/1.1/' xmlns:ns1='http://schemas.openxmlformats.org/package/2006/metadata/core-properties' " w:xpath="/ns1:coreProperties[1]/ns0:subject[1]" w:storeItemID="{6C3C8BC8-F283-45AE-878A-BAB7291924A1}"/>
                                     <w:text/>
                                   </w:sdtPr>
+                                  <w:sdtEndPr/>
                                   <w:sdtContent>
                                     <w:r>
                                       <w:rPr>
@@ -4035,6 +4044,7 @@
                               <w:dataBinding w:prefixMappings="xmlns:ns0='http://purl.org/dc/elements/1.1/' xmlns:ns1='http://schemas.openxmlformats.org/package/2006/metadata/core-properties' " w:xpath="/ns1:coreProperties[1]/ns0:title[1]" w:storeItemID="{6C3C8BC8-F283-45AE-878A-BAB7291924A1}"/>
                               <w:text/>
                             </w:sdtPr>
+                            <w:sdtEndPr/>
                             <w:sdtContent>
                               <w:r>
                                 <w:rPr>
@@ -4070,6 +4080,7 @@
                               <w:dataBinding w:prefixMappings="xmlns:ns0='http://purl.org/dc/elements/1.1/' xmlns:ns1='http://schemas.openxmlformats.org/package/2006/metadata/core-properties' " w:xpath="/ns1:coreProperties[1]/ns0:subject[1]" w:storeItemID="{6C3C8BC8-F283-45AE-878A-BAB7291924A1}"/>
                               <w:text/>
                             </w:sdtPr>
+                            <w:sdtEndPr/>
                             <w:sdtContent>
                               <w:r>
                                 <w:rPr>
@@ -4100,6 +4111,12 @@
     </w:sdt>
     <w:sdt>
       <w:sdtPr>
+        <w:rPr>
+          <w:rFonts w:asciiTheme="minorHAnsi" w:eastAsiaTheme="minorEastAsia" w:hAnsiTheme="minorHAnsi" w:cstheme="minorBidi"/>
+          <w:color w:val="auto"/>
+          <w:sz w:val="21"/>
+          <w:szCs w:val="21"/>
+        </w:rPr>
         <w:id w:val="-676578851"/>
         <w:docPartObj>
           <w:docPartGallery w:val="Table of Contents"/>
@@ -4108,13 +4125,9 @@
       </w:sdtPr>
       <w:sdtEndPr>
         <w:rPr>
-          <w:rFonts w:asciiTheme="minorHAnsi" w:eastAsiaTheme="minorEastAsia" w:hAnsiTheme="minorHAnsi" w:cstheme="minorBidi"/>
           <w:b/>
           <w:bCs/>
           <w:noProof/>
-          <w:color w:val="auto"/>
-          <w:sz w:val="21"/>
-          <w:szCs w:val="21"/>
         </w:rPr>
       </w:sdtEndPr>
       <w:sdtContent>
@@ -6169,29 +6182,45 @@
     <w:p>
       <w:r>
         <w:tab/>
+        <w:t>Once at least four players have joined the lobby, the timer will begin to countdown, and the game round will start. Players can join or leave during this time, but the game round will not start without at least four players.</w:t>
+      </w:r>
+      <w:r>
+        <w:t xml:space="preserve"> Four of the players in the lobby will be randomly chosen as vessels, with the remainder being deities</w:t>
+      </w:r>
+      <w:r>
+        <w:t>.</w:t>
+      </w:r>
+      <w:r>
+        <w:t xml:space="preserve"> If there are only four players, there won’t be any deities that round.</w:t>
+      </w:r>
+    </w:p>
+    <w:p>
+      <w:r>
+        <w:tab/>
         <w:t>The Leave button in the top right will disconnect the game client from the game server and display the Start Menu.</w:t>
       </w:r>
-      <w:bookmarkStart w:id="7" w:name="_GoBack"/>
-      <w:bookmarkEnd w:id="7"/>
     </w:p>
     <w:p/>
     <w:p>
       <w:pPr>
         <w:pStyle w:val="Heading2"/>
       </w:pPr>
-      <w:bookmarkStart w:id="8" w:name="_Toc415941889"/>
+      <w:bookmarkStart w:id="7" w:name="_Toc415941889"/>
       <w:r>
         <w:t>Peri-</w:t>
       </w:r>
       <w:r>
         <w:t>Round</w:t>
       </w:r>
-      <w:bookmarkEnd w:id="8"/>
+      <w:bookmarkEnd w:id="7"/>
     </w:p>
     <w:p/>
     <w:p>
-      <w:r>
-        <w:t>//</w:t>
+      <w:pPr>
+        <w:ind w:firstLine="720"/>
+      </w:pPr>
+      <w:r>
+        <w:t>This section describes all the features of the game round that affect or are affected by a game client during a round.</w:t>
       </w:r>
     </w:p>
     <w:p/>
@@ -6199,19 +6228,28 @@
       <w:pPr>
         <w:pStyle w:val="Heading3"/>
       </w:pPr>
-      <w:bookmarkStart w:id="9" w:name="_Toc415941890"/>
+      <w:bookmarkStart w:id="8" w:name="_Toc415941890"/>
       <w:r>
         <w:t>Game Rules</w:t>
       </w:r>
-      <w:bookmarkEnd w:id="9"/>
+      <w:bookmarkEnd w:id="8"/>
     </w:p>
     <w:p/>
     <w:p>
       <w:r>
-        <w:t>//</w:t>
-      </w:r>
-    </w:p>
-    <w:p/>
+        <w:t>The goal of the game round is to have the most score at the end of the round; every player is competing against every other player, be they vessel or deity.</w:t>
+      </w:r>
+      <w:r>
+        <w:t xml:space="preserve"> (For information on the playing area, see the Game Map section)</w:t>
+      </w:r>
+    </w:p>
+    <w:p>
+      <w:pPr>
+        <w:tabs>
+          <w:tab w:val="left" w:pos="3720"/>
+        </w:tabs>
+      </w:pPr>
+    </w:p>
     <w:p>
       <w:pPr>
         <w:pStyle w:val="Heading4"/>
@@ -6221,8 +6259,26 @@
       </w:r>
     </w:p>
     <w:p>
-      <w:r>
-        <w:t>//</w:t>
+      <w:pPr>
+        <w:ind w:firstLine="720"/>
+      </w:pPr>
+      <w:r>
+        <w:t>At the start of the round, each of the four vessels is spawned in each of the four corners of the map, and the deities</w:t>
+      </w:r>
+      <w:r>
+        <w:t xml:space="preserve"> are looking at the center of the map.</w:t>
+      </w:r>
+      <w:r>
+        <w:t xml:space="preserve"> The deity abilities begin the round on cooldown.</w:t>
+      </w:r>
+    </w:p>
+    <w:p>
+      <w:pPr>
+        <w:ind w:firstLine="720"/>
+      </w:pPr>
+      <w:r>
+        <w:lastRenderedPageBreak/>
+        <w:t>Across the map, there are randomly spawned gatekeepers.</w:t>
       </w:r>
     </w:p>
     <w:p>
@@ -6235,7 +6291,17 @@
     </w:p>
     <w:p>
       <w:r>
-        <w:t>//</w:t>
+        <w:tab/>
+        <w:t>The round ends when either only one vessel remains standing, or the timer reaches zero. If the case is the former, the vessel will get a score bonus for being the last vessel remaining.</w:t>
+      </w:r>
+      <w:r>
+        <w:t xml:space="preserve"> This causes all players to transition to the Scoreboard Menu</w:t>
+      </w:r>
+      <w:r>
+        <w:t>.</w:t>
+      </w:r>
+      <w:r>
+        <w:t xml:space="preserve"> (See the Post-Round section)</w:t>
       </w:r>
     </w:p>
     <w:p/>
@@ -6243,16 +6309,32 @@
       <w:pPr>
         <w:pStyle w:val="Heading3"/>
       </w:pPr>
-      <w:bookmarkStart w:id="10" w:name="_Toc415941891"/>
+      <w:bookmarkStart w:id="9" w:name="_Toc415941891"/>
       <w:r>
         <w:t>Vessels</w:t>
       </w:r>
-      <w:bookmarkEnd w:id="10"/>
+      <w:bookmarkEnd w:id="9"/>
     </w:p>
     <w:p/>
     <w:p>
       <w:r>
-        <w:t>//</w:t>
+        <w:tab/>
+        <w:t>A Vessel is a player controlled character that is present on the game map during a round, the vessel can be damaged and cause damage to the gatekeepers and vessels on the game map.</w:t>
+      </w:r>
+      <w:r>
+        <w:t xml:space="preserve"> Thus, the vessel has a health value, and will die when the value reaches zero.</w:t>
+      </w:r>
+      <w:r>
+        <w:t xml:space="preserve"> If this occurs during a game round, th</w:t>
+      </w:r>
+      <w:r>
+        <w:t>e vessel will become a Ghost</w:t>
+      </w:r>
+      <w:r>
+        <w:t xml:space="preserve"> (See the Ghost section)</w:t>
+      </w:r>
+      <w:r>
+        <w:t>. Likewise, vessels can kill gatekeepers, and in doing so gain Experience.</w:t>
       </w:r>
     </w:p>
     <w:p/>
@@ -6261,13 +6343,22 @@
         <w:pStyle w:val="Heading4"/>
       </w:pPr>
       <w:r>
-        <w:lastRenderedPageBreak/>
-        <w:t>Movement</w:t>
-      </w:r>
-    </w:p>
-    <w:p>
-      <w:r>
-        <w:t>//</w:t>
+        <w:t>Interface</w:t>
+      </w:r>
+    </w:p>
+    <w:p>
+      <w:r>
+        <w:tab/>
+        <w:t>During play, there are elements of the screen that represent values of the vessel. In the center of the screen, there is the avatar that represents the vessel. In the top left, there is a number that represents the vessel’s experience level. Directly adjacent to the experience level there is a red bar that represents the vessel’s health.</w:t>
+      </w:r>
+      <w:r>
+        <w:t xml:space="preserve"> In the top right, there is a box that contains a view of the game map at a higher perspective, it shows everyt</w:t>
+      </w:r>
+      <w:r>
+        <w:t>hing on the map within the bounds</w:t>
+      </w:r>
+      <w:r>
+        <w:t xml:space="preserve"> of the higher view.</w:t>
       </w:r>
     </w:p>
     <w:p>
@@ -6275,12 +6366,16 @@
         <w:pStyle w:val="Heading4"/>
       </w:pPr>
       <w:r>
-        <w:t>Combat</w:t>
-      </w:r>
-    </w:p>
-    <w:p>
-      <w:r>
-        <w:t>//</w:t>
+        <w:t>Movement</w:t>
+      </w:r>
+    </w:p>
+    <w:p>
+      <w:r>
+        <w:tab/>
+        <w:t>Through keyboard input, the player can move the vessel avatar, and thus the camera. This allows the vessel to traverse the game map.</w:t>
+      </w:r>
+      <w:r>
+        <w:t xml:space="preserve"> The keyboard controls are: W to move up, A to move left, D to move right, and S to move down.</w:t>
       </w:r>
     </w:p>
     <w:p>
@@ -6288,12 +6383,16 @@
         <w:pStyle w:val="Heading4"/>
       </w:pPr>
       <w:r>
-        <w:t>Experience</w:t>
-      </w:r>
-    </w:p>
-    <w:p>
-      <w:r>
-        <w:t>//</w:t>
+        <w:t>Combat</w:t>
+      </w:r>
+    </w:p>
+    <w:p>
+      <w:r>
+        <w:tab/>
+        <w:t>Each vessel is equipped with a weapon</w:t>
+      </w:r>
+      <w:r>
+        <w:t>, and can use their weapon by clicking on the screen. The weapon will fire a projectile from the vessel avatar towards the point of click.</w:t>
       </w:r>
     </w:p>
     <w:p>
@@ -6301,12 +6400,34 @@
         <w:pStyle w:val="Heading4"/>
       </w:pPr>
       <w:r>
+        <w:lastRenderedPageBreak/>
+        <w:t>Experience</w:t>
+      </w:r>
+    </w:p>
+    <w:p>
+      <w:r>
+        <w:tab/>
+        <w:t>By killing gatekeepers or other vessels, a vessel can gain experience. After enough experience is gained, the vessel will Level Up. Levelling up causes an increase to the vessels attack power</w:t>
+      </w:r>
+      <w:r>
+        <w:t>, the vessel’s speed,</w:t>
+      </w:r>
+      <w:r>
+        <w:t xml:space="preserve"> and the value of the vessel’s health bar.</w:t>
+      </w:r>
+    </w:p>
+    <w:p>
+      <w:pPr>
+        <w:pStyle w:val="Heading4"/>
+      </w:pPr>
+      <w:r>
         <w:t>Scoring</w:t>
       </w:r>
     </w:p>
     <w:p>
       <w:r>
-        <w:t>//</w:t>
+        <w:tab/>
+        <w:t>Vessels can gain score by killing gatekeepers or vessels, levelling up, or being the last vessel standing at the end of the round. Score determines who won the round.</w:t>
       </w:r>
     </w:p>
     <w:p/>
@@ -6314,16 +6435,20 @@
       <w:pPr>
         <w:pStyle w:val="Heading3"/>
       </w:pPr>
-      <w:bookmarkStart w:id="11" w:name="_Toc415941892"/>
+      <w:bookmarkStart w:id="10" w:name="_Toc415941892"/>
       <w:r>
         <w:t>Deities</w:t>
       </w:r>
-      <w:bookmarkEnd w:id="11"/>
+      <w:bookmarkEnd w:id="10"/>
     </w:p>
     <w:p/>
     <w:p>
       <w:r>
-        <w:t>//</w:t>
+        <w:tab/>
+        <w:t>Deities are player controlled entities</w:t>
+      </w:r>
+      <w:r>
+        <w:t xml:space="preserve"> that have no physical presence on the game map. Deities cannot be damaged or die. Deities can merely use their abilities and gain score in an attempt to win the round.</w:t>
       </w:r>
     </w:p>
     <w:p/>
@@ -6337,7 +6462,8 @@
     </w:p>
     <w:p>
       <w:r>
-        <w:t>//</w:t>
+        <w:tab/>
+        <w:t>The deity can move their camera much the same way the vessels can: W to move up, A to move left, D to move right, and S to move down.</w:t>
       </w:r>
     </w:p>
     <w:p>
@@ -6350,7 +6476,14 @@
     </w:p>
     <w:p>
       <w:r>
-        <w:t>//</w:t>
+        <w:tab/>
+        <w:t>Deities are given abilities, the same abilities the user selected in the Lobby Menu</w:t>
+      </w:r>
+      <w:r>
+        <w:t xml:space="preserve">, and can use their abilities to affect the round. Abilities are casted by clicking the ability icon, and is directed at the area inside the target reticle. Abilities require </w:t>
+      </w:r>
+      <w:r>
+        <w:t>that there be a target within the reticle to affect, else the ability will miss with no effect.</w:t>
       </w:r>
     </w:p>
     <w:p>
@@ -6363,7 +6496,81 @@
     </w:p>
     <w:p>
       <w:r>
-        <w:t>//</w:t>
+        <w:tab/>
+        <w:t>Deities can accumulate score through the effective use of their abilities; whenever an abi</w:t>
+      </w:r>
+      <w:r>
+        <w:t>lity is used, the more effect it has, the more score the deity will be given.</w:t>
+      </w:r>
+    </w:p>
+    <w:p/>
+    <w:p>
+      <w:pPr>
+        <w:pStyle w:val="Heading3"/>
+      </w:pPr>
+      <w:r>
+        <w:t>Gatekeepers</w:t>
+      </w:r>
+    </w:p>
+    <w:p/>
+    <w:p>
+      <w:r>
+        <w:tab/>
+        <w:t>Gatekeepers are artificial intelligence controlled characters on the game map, which will attack any vessel that comes within their sight radius. They vary in size and power, but all attack in the same manner.</w:t>
+      </w:r>
+    </w:p>
+    <w:p/>
+    <w:p>
+      <w:pPr>
+        <w:pStyle w:val="Heading4"/>
+      </w:pPr>
+      <w:r>
+        <w:t>Lost Souls</w:t>
+      </w:r>
+    </w:p>
+    <w:p>
+      <w:r>
+        <w:tab/>
+        <w:t>Lost Souls are the weaker gatekeepers, the minions of the Guardians. Lost souls are fairly small and can do little damage to the vessel.</w:t>
+      </w:r>
+    </w:p>
+    <w:p>
+      <w:pPr>
+        <w:pStyle w:val="Heading4"/>
+      </w:pPr>
+      <w:r>
+        <w:t>Guardians</w:t>
+      </w:r>
+    </w:p>
+    <w:p>
+      <w:r>
+        <w:tab/>
+        <w:t>Guardians ar</w:t>
+      </w:r>
+      <w:r>
+        <w:t>e the stronger gatekeepers, are much larger than the lost souls, and can do much more damage to vessels</w:t>
+      </w:r>
+    </w:p>
+    <w:p/>
+    <w:p>
+      <w:pPr>
+        <w:pStyle w:val="Heading3"/>
+      </w:pPr>
+      <w:r>
+        <w:t>Ghosts</w:t>
+      </w:r>
+    </w:p>
+    <w:p/>
+    <w:p>
+      <w:r>
+        <w:tab/>
+        <w:t>Ghosts are player controlled characters that are not unlike deities, except for the lack of abilities. Ghosts can only move their camera and view the round occur, not affect its outcome. A user can only be assigned to be a ghost if they were a vessel and they died, or if their game client connected to a server that was currently hosting a game round.</w:t>
+      </w:r>
+    </w:p>
+    <w:p>
+      <w:r>
+        <w:tab/>
+        <w:t>Players remain a ghost until the end of the round.</w:t>
       </w:r>
     </w:p>
     <w:p/>
@@ -6371,19 +6578,29 @@
       <w:pPr>
         <w:pStyle w:val="Heading2"/>
       </w:pPr>
-      <w:bookmarkStart w:id="12" w:name="_Toc415941893"/>
+      <w:bookmarkStart w:id="11" w:name="_Toc415941893"/>
       <w:r>
         <w:t>Post-</w:t>
       </w:r>
       <w:r>
         <w:t>Round</w:t>
       </w:r>
-      <w:bookmarkEnd w:id="12"/>
+      <w:bookmarkEnd w:id="11"/>
     </w:p>
     <w:p/>
     <w:p>
       <w:r>
-        <w:t>//</w:t>
+        <w:tab/>
+        <w:t>Once the end condition of a round occurs, the game clients are redirected to the Scoreboard Menu, which displays the scores for everyone in the round. After ten seconds on the scoreboard menu, the clients will be redirected</w:t>
+      </w:r>
+      <w:r>
+        <w:t xml:space="preserve"> to the Lobby Menu</w:t>
+      </w:r>
+      <w:r>
+        <w:t>, where there will be a countdown of thirty seconds before the next game round starts</w:t>
+      </w:r>
+      <w:r>
+        <w:t>, thus completing the loop.</w:t>
       </w:r>
     </w:p>
     <w:p>
@@ -6395,17 +6612,26 @@
       <w:pPr>
         <w:pStyle w:val="Heading1"/>
       </w:pPr>
-      <w:bookmarkStart w:id="13" w:name="_Toc415941894"/>
+      <w:bookmarkStart w:id="12" w:name="_Toc415941894"/>
       <w:r>
         <w:lastRenderedPageBreak/>
         <w:t>Encyclopedia</w:t>
       </w:r>
-      <w:bookmarkEnd w:id="13"/>
+      <w:bookmarkEnd w:id="12"/>
     </w:p>
     <w:p/>
     <w:p>
-      <w:r>
-        <w:t>//</w:t>
+      <w:pPr>
+        <w:ind w:firstLine="720"/>
+      </w:pPr>
+      <w:r>
+        <w:t>This section specifically describes all the content in the</w:t>
+      </w:r>
+      <w:r>
+        <w:t xml:space="preserve"> game, which</w:t>
+      </w:r>
+      <w:r>
+        <w:t xml:space="preserve"> can be seen in during a game round. (See the Peri-Round section)</w:t>
       </w:r>
     </w:p>
     <w:p/>
@@ -6413,16 +6639,17 @@
       <w:pPr>
         <w:pStyle w:val="Heading2"/>
       </w:pPr>
-      <w:bookmarkStart w:id="14" w:name="_Toc415941895"/>
+      <w:bookmarkStart w:id="13" w:name="_Toc415941895"/>
       <w:r>
         <w:t>Game Map</w:t>
       </w:r>
-      <w:bookmarkEnd w:id="14"/>
+      <w:bookmarkEnd w:id="13"/>
     </w:p>
     <w:p/>
     <w:p>
       <w:r>
-        <w:t>//</w:t>
+        <w:tab/>
+        <w:t>This section describes all the aspects of the game map, or playing area during a game round.</w:t>
       </w:r>
     </w:p>
     <w:p/>
@@ -6430,16 +6657,32 @@
       <w:pPr>
         <w:pStyle w:val="Heading3"/>
       </w:pPr>
-      <w:bookmarkStart w:id="15" w:name="_Toc415941896"/>
+      <w:bookmarkStart w:id="14" w:name="_Toc415941896"/>
       <w:r>
         <w:t>Generation</w:t>
       </w:r>
-      <w:bookmarkEnd w:id="15"/>
+      <w:bookmarkEnd w:id="14"/>
     </w:p>
     <w:p/>
     <w:p>
       <w:r>
-        <w:t>//</w:t>
+        <w:tab/>
+        <w:t xml:space="preserve">The game map is </w:t>
+      </w:r>
+      <w:r>
+        <w:t xml:space="preserve">a </w:t>
+      </w:r>
+      <w:r>
+        <w:t>procedurally generated</w:t>
+      </w:r>
+      <w:r>
+        <w:t xml:space="preserve"> set of tiles, which</w:t>
+      </w:r>
+      <w:r>
+        <w:t xml:space="preserve"> contain random numbers of gatekeepers.</w:t>
+      </w:r>
+      <w:r>
+        <w:t xml:space="preserve"> This is different every game round.</w:t>
       </w:r>
     </w:p>
     <w:p/>
@@ -6453,7 +6696,11 @@
     </w:p>
     <w:p>
       <w:r>
-        <w:t>//</w:t>
+        <w:tab/>
+        <w:t>There are types of tiles, there are stone tiles and grass tiles. There is always a large cluster of stone tiles in the center of the map, with an outer ring of grass tiles.</w:t>
+      </w:r>
+      <w:r>
+        <w:t xml:space="preserve"> Depending on the type of tiles, they will spawn a random number of gatekeepers. Grass tiles spawn The Lost, and stone tiles spawn Guardians.</w:t>
       </w:r>
     </w:p>
     <w:p>
@@ -6461,20 +6708,122 @@
         <w:pStyle w:val="Heading4"/>
       </w:pPr>
       <w:r>
-        <w:t>Boulders</w:t>
-      </w:r>
-    </w:p>
-    <w:p>
-      <w:r>
-        <w:t>//</w:t>
-      </w:r>
-    </w:p>
+        <w:t>Vessels</w:t>
+      </w:r>
+      <w:r>
+        <w:t xml:space="preserve"> Spawn</w:t>
+      </w:r>
+    </w:p>
+    <w:p>
+      <w:r>
+        <w:tab/>
+        <w:t>Vessels will spawn in the four corners of the map, and no gatekeepers can spawn in the same tile.</w:t>
+      </w:r>
+    </w:p>
+    <w:p/>
+    <w:p>
+      <w:pPr>
+        <w:pStyle w:val="Heading2"/>
+      </w:pPr>
+      <w:bookmarkStart w:id="15" w:name="_Toc415941897"/>
+      <w:r>
+        <w:t>Vessel</w:t>
+      </w:r>
+      <w:bookmarkEnd w:id="15"/>
+      <w:r>
+        <w:t xml:space="preserve"> Classes</w:t>
+      </w:r>
+    </w:p>
+    <w:p/>
+    <w:p>
+      <w:r>
+        <w:tab/>
+        <w:t>This section describes the specific vessel classes that are in the game.</w:t>
+      </w:r>
+    </w:p>
+    <w:p/>
+    <w:p>
+      <w:pPr>
+        <w:pStyle w:val="Heading3"/>
+      </w:pPr>
+      <w:bookmarkStart w:id="16" w:name="_Toc415941898"/>
+      <w:r>
+        <w:t>Warrior</w:t>
+      </w:r>
+      <w:bookmarkEnd w:id="16"/>
+    </w:p>
+    <w:p/>
+    <w:p>
+      <w:r>
+        <w:lastRenderedPageBreak/>
+        <w:tab/>
+        <w:t>The warrior class is a vessel that starts with a high health value but has a very short range attack.</w:t>
+      </w:r>
+    </w:p>
+    <w:p/>
+    <w:p>
+      <w:pPr>
+        <w:pStyle w:val="Heading3"/>
+      </w:pPr>
+      <w:bookmarkStart w:id="17" w:name="_Toc415941899"/>
+      <w:r>
+        <w:t>Shaman</w:t>
+      </w:r>
+      <w:bookmarkEnd w:id="17"/>
+    </w:p>
+    <w:p/>
+    <w:p>
+      <w:r>
+        <w:tab/>
+        <w:t>The shaman class is a vessel that starts with a low health value but a high power long range attack.</w:t>
+      </w:r>
+    </w:p>
+    <w:p/>
+    <w:p>
+      <w:pPr>
+        <w:pStyle w:val="Heading2"/>
+      </w:pPr>
+      <w:bookmarkStart w:id="18" w:name="_Toc415941900"/>
+      <w:r>
+        <w:t>Deit</w:t>
+      </w:r>
+      <w:bookmarkEnd w:id="18"/>
+      <w:r>
+        <w:t>y Abilities</w:t>
+      </w:r>
+    </w:p>
+    <w:p/>
+    <w:p>
+      <w:r>
+        <w:tab/>
+        <w:t>This section describes the specific deity abilities that can be used in a game round. Deity abilities are clustered into groups of three, and are selected as a group, not individually.</w:t>
+      </w:r>
+    </w:p>
+    <w:p/>
+    <w:p>
+      <w:pPr>
+        <w:pStyle w:val="Heading3"/>
+      </w:pPr>
+      <w:bookmarkStart w:id="19" w:name="_Toc415941901"/>
+      <w:r>
+        <w:t>Vitality</w:t>
+      </w:r>
+      <w:bookmarkEnd w:id="19"/>
+    </w:p>
+    <w:p/>
+    <w:p>
+      <w:r>
+        <w:tab/>
+        <w:t>The vitality group contains abilities that are centered on healing characters, which includes vessels or gatekeepers.</w:t>
+      </w:r>
+    </w:p>
+    <w:p/>
     <w:p>
       <w:pPr>
         <w:pStyle w:val="Heading4"/>
       </w:pPr>
       <w:r>
-        <w:t>Gatekeepers</w:t>
+        <w:t>1</w:t>
       </w:r>
     </w:p>
     <w:p>
@@ -6487,7 +6836,77 @@
         <w:pStyle w:val="Heading4"/>
       </w:pPr>
       <w:r>
-        <w:t>Vessels</w:t>
+        <w:t>2</w:t>
+      </w:r>
+    </w:p>
+    <w:p>
+      <w:r>
+        <w:t>//</w:t>
+      </w:r>
+    </w:p>
+    <w:p>
+      <w:pPr>
+        <w:pStyle w:val="Heading4"/>
+      </w:pPr>
+      <w:r>
+        <w:t>3</w:t>
+      </w:r>
+    </w:p>
+    <w:p>
+      <w:r>
+        <w:t>//</w:t>
+      </w:r>
+    </w:p>
+    <w:p/>
+    <w:p>
+      <w:pPr>
+        <w:pStyle w:val="Heading3"/>
+      </w:pPr>
+      <w:bookmarkStart w:id="20" w:name="_Toc415941902"/>
+      <w:r>
+        <w:t>Demise</w:t>
+      </w:r>
+      <w:bookmarkEnd w:id="20"/>
+    </w:p>
+    <w:p/>
+    <w:p>
+      <w:r>
+        <w:t>The demise group contains abilities that are centered on damaging characters, which includes vessels or gatekeepers.</w:t>
+      </w:r>
+    </w:p>
+    <w:p/>
+    <w:p>
+      <w:pPr>
+        <w:pStyle w:val="Heading4"/>
+      </w:pPr>
+      <w:r>
+        <w:t>1</w:t>
+      </w:r>
+    </w:p>
+    <w:p>
+      <w:r>
+        <w:t>//</w:t>
+      </w:r>
+    </w:p>
+    <w:p>
+      <w:pPr>
+        <w:pStyle w:val="Heading4"/>
+      </w:pPr>
+      <w:r>
+        <w:t>2</w:t>
+      </w:r>
+    </w:p>
+    <w:p>
+      <w:r>
+        <w:t>//</w:t>
+      </w:r>
+    </w:p>
+    <w:p>
+      <w:pPr>
+        <w:pStyle w:val="Heading4"/>
+      </w:pPr>
+      <w:r>
+        <w:t>3</w:t>
       </w:r>
     </w:p>
     <w:p>
@@ -6500,16 +6919,17 @@
       <w:pPr>
         <w:pStyle w:val="Heading2"/>
       </w:pPr>
-      <w:bookmarkStart w:id="16" w:name="_Toc415941897"/>
-      <w:r>
-        <w:t>Vessels</w:t>
-      </w:r>
-      <w:bookmarkEnd w:id="16"/>
+      <w:bookmarkStart w:id="21" w:name="_Toc415941903"/>
+      <w:r>
+        <w:t>Gatekeepers</w:t>
+      </w:r>
+      <w:bookmarkEnd w:id="21"/>
     </w:p>
     <w:p/>
     <w:p>
       <w:r>
-        <w:t>//</w:t>
+        <w:tab/>
+        <w:t>This section specifically describes the gatekeepers that can be encountered in a game round.</w:t>
       </w:r>
     </w:p>
     <w:p/>
@@ -6517,114 +6937,41 @@
       <w:pPr>
         <w:pStyle w:val="Heading3"/>
       </w:pPr>
-      <w:bookmarkStart w:id="17" w:name="_Toc415941898"/>
-      <w:r>
-        <w:t>Warrior</w:t>
-      </w:r>
-      <w:bookmarkEnd w:id="17"/>
+      <w:r>
+        <w:t>The Lost</w:t>
+      </w:r>
     </w:p>
     <w:p/>
     <w:p>
       <w:r>
-        <w:lastRenderedPageBreak/>
+        <w:tab/>
+        <w:t>The Lost are weaker guardians, and can spawn anywhere on the game map.</w:t>
+      </w:r>
+    </w:p>
+    <w:p/>
+    <w:p>
+      <w:pPr>
+        <w:pStyle w:val="Heading4"/>
+      </w:pPr>
+      <w:r>
+        <w:t>Wisp</w:t>
+      </w:r>
+    </w:p>
+    <w:p>
+      <w:r>
         <w:t>//</w:t>
       </w:r>
+      <w:bookmarkStart w:id="22" w:name="_GoBack"/>
+      <w:bookmarkEnd w:id="22"/>
     </w:p>
     <w:p/>
     <w:p>
       <w:pPr>
         <w:pStyle w:val="Heading3"/>
       </w:pPr>
-      <w:bookmarkStart w:id="18" w:name="_Toc415941899"/>
-      <w:r>
-        <w:t>Shaman</w:t>
-      </w:r>
-      <w:bookmarkEnd w:id="18"/>
-    </w:p>
-    <w:p/>
-    <w:p>
-      <w:r>
-        <w:t>//</w:t>
-      </w:r>
-    </w:p>
-    <w:p/>
-    <w:p>
-      <w:pPr>
-        <w:pStyle w:val="Heading2"/>
-      </w:pPr>
-      <w:bookmarkStart w:id="19" w:name="_Toc415941900"/>
-      <w:r>
-        <w:t>Deities</w:t>
-      </w:r>
-      <w:bookmarkEnd w:id="19"/>
-    </w:p>
-    <w:p/>
-    <w:p>
-      <w:r>
-        <w:t>//</w:t>
-      </w:r>
-    </w:p>
-    <w:p/>
-    <w:p>
-      <w:pPr>
-        <w:pStyle w:val="Heading3"/>
-      </w:pPr>
-      <w:bookmarkStart w:id="20" w:name="_Toc415941901"/>
-      <w:r>
-        <w:t>Vitality</w:t>
-      </w:r>
-      <w:bookmarkEnd w:id="20"/>
-    </w:p>
-    <w:p/>
-    <w:p>
-      <w:r>
-        <w:t>//</w:t>
-      </w:r>
-    </w:p>
-    <w:p/>
-    <w:p>
-      <w:pPr>
-        <w:pStyle w:val="Heading3"/>
-      </w:pPr>
-      <w:bookmarkStart w:id="21" w:name="_Toc415941902"/>
-      <w:r>
-        <w:t>Demise</w:t>
-      </w:r>
-      <w:bookmarkEnd w:id="21"/>
-    </w:p>
-    <w:p/>
-    <w:p>
-      <w:r>
-        <w:t>//</w:t>
-      </w:r>
-    </w:p>
-    <w:p/>
-    <w:p>
-      <w:pPr>
-        <w:pStyle w:val="Heading2"/>
-      </w:pPr>
-      <w:bookmarkStart w:id="22" w:name="_Toc415941903"/>
-      <w:r>
-        <w:t>Gatekeepers</w:t>
-      </w:r>
-      <w:bookmarkEnd w:id="22"/>
-    </w:p>
-    <w:p/>
-    <w:p>
-      <w:r>
-        <w:t>//</w:t>
-      </w:r>
-    </w:p>
-    <w:p/>
-    <w:p>
-      <w:pPr>
-        <w:pStyle w:val="Heading3"/>
-      </w:pPr>
-      <w:bookmarkStart w:id="23" w:name="_Toc415941904"/>
-      <w:r>
-        <w:t>Grass-type</w:t>
-      </w:r>
-      <w:bookmarkEnd w:id="23"/>
+      <w:r>
+        <w:t>Guardians</w:t>
+      </w:r>
     </w:p>
     <w:p/>
     <w:p>
@@ -6638,65 +6985,7 @@
         <w:pStyle w:val="Heading4"/>
       </w:pPr>
       <w:r>
-        <w:t>The Lost</w:t>
-      </w:r>
-    </w:p>
-    <w:p>
-      <w:r>
-        <w:t>//</w:t>
-      </w:r>
-    </w:p>
-    <w:p>
-      <w:pPr>
-        <w:pStyle w:val="Heading4"/>
-      </w:pPr>
-      <w:r>
-        <w:lastRenderedPageBreak/>
-        <w:t>The Guardian</w:t>
-      </w:r>
-    </w:p>
-    <w:p>
-      <w:r>
-        <w:t>//</w:t>
-      </w:r>
-    </w:p>
-    <w:p/>
-    <w:p>
-      <w:pPr>
-        <w:pStyle w:val="Heading3"/>
-      </w:pPr>
-      <w:bookmarkStart w:id="24" w:name="_Toc415941905"/>
-      <w:r>
-        <w:t>Stone-type</w:t>
-      </w:r>
-      <w:bookmarkEnd w:id="24"/>
-    </w:p>
-    <w:p/>
-    <w:p>
-      <w:r>
-        <w:t>//</w:t>
-      </w:r>
-    </w:p>
-    <w:p/>
-    <w:p>
-      <w:pPr>
-        <w:pStyle w:val="Heading4"/>
-      </w:pPr>
-      <w:r>
-        <w:t>The Lost</w:t>
-      </w:r>
-    </w:p>
-    <w:p>
-      <w:r>
-        <w:t>//</w:t>
-      </w:r>
-    </w:p>
-    <w:p>
-      <w:pPr>
-        <w:pStyle w:val="Heading4"/>
-      </w:pPr>
-      <w:r>
-        <w:t>The Guardian</w:t>
+        <w:t>Queen Bee</w:t>
       </w:r>
     </w:p>
     <w:p>
@@ -8078,7 +8367,7 @@
 </file>
 
 <file path=customXml/itemProps2.xml><?xml version="1.0" encoding="utf-8"?>
-<ds:datastoreItem xmlns:ds="http://schemas.openxmlformats.org/officeDocument/2006/customXml" ds:itemID="{2DE98131-CADB-4998-BE70-10D0F2737FC2}">
+<ds:datastoreItem xmlns:ds="http://schemas.openxmlformats.org/officeDocument/2006/customXml" ds:itemID="{FECBF0F1-6BB8-40F5-990B-5572FE164D31}">
   <ds:schemaRefs>
     <ds:schemaRef ds:uri="http://schemas.openxmlformats.org/officeDocument/2006/bibliography"/>
   </ds:schemaRefs>

</xml_diff>

<commit_message>
work on user guide
</commit_message>
<xml_diff>
--- a/Design/GameDesign/Sojourn_Guide.docx
+++ b/Design/GameDesign/Sojourn_Guide.docx
@@ -4161,7 +4161,7 @@
           <w:r>
             <w:fldChar w:fldCharType="separate"/>
           </w:r>
-          <w:hyperlink w:anchor="_Toc415941882" w:history="1">
+          <w:hyperlink w:anchor="_Toc416175416" w:history="1">
             <w:r>
               <w:rPr>
                 <w:rStyle w:val="Hyperlink"/>
@@ -4188,7 +4188,7 @@
                 <w:noProof/>
                 <w:webHidden/>
               </w:rPr>
-              <w:instrText xml:space="preserve"> PAGEREF _Toc415941882 \h </w:instrText>
+              <w:instrText xml:space="preserve"> PAGEREF _Toc416175416 \h </w:instrText>
             </w:r>
             <w:r>
               <w:rPr>
@@ -4208,7 +4208,7 @@
                 <w:noProof/>
                 <w:webHidden/>
               </w:rPr>
-              <w:t>2</w:t>
+              <w:t>3</w:t>
             </w:r>
             <w:r>
               <w:rPr>
@@ -4232,7 +4232,7 @@
               <w:lang w:eastAsia="en-CA"/>
             </w:rPr>
           </w:pPr>
-          <w:hyperlink w:anchor="_Toc415941883" w:history="1">
+          <w:hyperlink w:anchor="_Toc416175417" w:history="1">
             <w:r>
               <w:rPr>
                 <w:rStyle w:val="Hyperlink"/>
@@ -4259,7 +4259,7 @@
                 <w:noProof/>
                 <w:webHidden/>
               </w:rPr>
-              <w:instrText xml:space="preserve"> PAGEREF _Toc415941883 \h </w:instrText>
+              <w:instrText xml:space="preserve"> PAGEREF _Toc416175417 \h </w:instrText>
             </w:r>
             <w:r>
               <w:rPr>
@@ -4279,7 +4279,7 @@
                 <w:noProof/>
                 <w:webHidden/>
               </w:rPr>
-              <w:t>2</w:t>
+              <w:t>3</w:t>
             </w:r>
             <w:r>
               <w:rPr>
@@ -4303,7 +4303,7 @@
               <w:lang w:eastAsia="en-CA"/>
             </w:rPr>
           </w:pPr>
-          <w:hyperlink w:anchor="_Toc415941884" w:history="1">
+          <w:hyperlink w:anchor="_Toc416175418" w:history="1">
             <w:r>
               <w:rPr>
                 <w:rStyle w:val="Hyperlink"/>
@@ -4330,7 +4330,7 @@
                 <w:noProof/>
                 <w:webHidden/>
               </w:rPr>
-              <w:instrText xml:space="preserve"> PAGEREF _Toc415941884 \h </w:instrText>
+              <w:instrText xml:space="preserve"> PAGEREF _Toc416175418 \h </w:instrText>
             </w:r>
             <w:r>
               <w:rPr>
@@ -4350,7 +4350,7 @@
                 <w:noProof/>
                 <w:webHidden/>
               </w:rPr>
-              <w:t>2</w:t>
+              <w:t>3</w:t>
             </w:r>
             <w:r>
               <w:rPr>
@@ -4374,7 +4374,7 @@
               <w:lang w:eastAsia="en-CA"/>
             </w:rPr>
           </w:pPr>
-          <w:hyperlink w:anchor="_Toc415941885" w:history="1">
+          <w:hyperlink w:anchor="_Toc416175419" w:history="1">
             <w:r>
               <w:rPr>
                 <w:rStyle w:val="Hyperlink"/>
@@ -4401,7 +4401,7 @@
                 <w:noProof/>
                 <w:webHidden/>
               </w:rPr>
-              <w:instrText xml:space="preserve"> PAGEREF _Toc415941885 \h </w:instrText>
+              <w:instrText xml:space="preserve"> PAGEREF _Toc416175419 \h </w:instrText>
             </w:r>
             <w:r>
               <w:rPr>
@@ -4421,7 +4421,7 @@
                 <w:noProof/>
                 <w:webHidden/>
               </w:rPr>
-              <w:t>3</w:t>
+              <w:t>4</w:t>
             </w:r>
             <w:r>
               <w:rPr>
@@ -4445,7 +4445,7 @@
               <w:lang w:eastAsia="en-CA"/>
             </w:rPr>
           </w:pPr>
-          <w:hyperlink w:anchor="_Toc415941886" w:history="1">
+          <w:hyperlink w:anchor="_Toc416175420" w:history="1">
             <w:r>
               <w:rPr>
                 <w:rStyle w:val="Hyperlink"/>
@@ -4472,7 +4472,7 @@
                 <w:noProof/>
                 <w:webHidden/>
               </w:rPr>
-              <w:instrText xml:space="preserve"> PAGEREF _Toc415941886 \h </w:instrText>
+              <w:instrText xml:space="preserve"> PAGEREF _Toc416175420 \h </w:instrText>
             </w:r>
             <w:r>
               <w:rPr>
@@ -4492,7 +4492,7 @@
                 <w:noProof/>
                 <w:webHidden/>
               </w:rPr>
-              <w:t>3</w:t>
+              <w:t>4</w:t>
             </w:r>
             <w:r>
               <w:rPr>
@@ -4516,7 +4516,7 @@
               <w:lang w:eastAsia="en-CA"/>
             </w:rPr>
           </w:pPr>
-          <w:hyperlink w:anchor="_Toc415941887" w:history="1">
+          <w:hyperlink w:anchor="_Toc416175421" w:history="1">
             <w:r>
               <w:rPr>
                 <w:rStyle w:val="Hyperlink"/>
@@ -4543,7 +4543,7 @@
                 <w:noProof/>
                 <w:webHidden/>
               </w:rPr>
-              <w:instrText xml:space="preserve"> PAGEREF _Toc415941887 \h </w:instrText>
+              <w:instrText xml:space="preserve"> PAGEREF _Toc416175421 \h </w:instrText>
             </w:r>
             <w:r>
               <w:rPr>
@@ -4563,7 +4563,7 @@
                 <w:noProof/>
                 <w:webHidden/>
               </w:rPr>
-              <w:t>3</w:t>
+              <w:t>4</w:t>
             </w:r>
             <w:r>
               <w:rPr>
@@ -4587,13 +4587,13 @@
               <w:lang w:eastAsia="en-CA"/>
             </w:rPr>
           </w:pPr>
-          <w:hyperlink w:anchor="_Toc415941888" w:history="1">
+          <w:hyperlink w:anchor="_Toc416175422" w:history="1">
             <w:r>
               <w:rPr>
                 <w:rStyle w:val="Hyperlink"/>
                 <w:noProof/>
               </w:rPr>
-              <w:t>The Lobby</w:t>
+              <w:t>The Lobby Menu</w:t>
             </w:r>
             <w:r>
               <w:rPr>
@@ -4614,7 +4614,7 @@
                 <w:noProof/>
                 <w:webHidden/>
               </w:rPr>
-              <w:instrText xml:space="preserve"> PAGEREF _Toc415941888 \h </w:instrText>
+              <w:instrText xml:space="preserve"> PAGEREF _Toc416175422 \h </w:instrText>
             </w:r>
             <w:r>
               <w:rPr>
@@ -4634,7 +4634,7 @@
                 <w:noProof/>
                 <w:webHidden/>
               </w:rPr>
-              <w:t>3</w:t>
+              <w:t>4</w:t>
             </w:r>
             <w:r>
               <w:rPr>
@@ -4658,7 +4658,7 @@
               <w:lang w:eastAsia="en-CA"/>
             </w:rPr>
           </w:pPr>
-          <w:hyperlink w:anchor="_Toc415941889" w:history="1">
+          <w:hyperlink w:anchor="_Toc416175423" w:history="1">
             <w:r>
               <w:rPr>
                 <w:rStyle w:val="Hyperlink"/>
@@ -4685,7 +4685,7 @@
                 <w:noProof/>
                 <w:webHidden/>
               </w:rPr>
-              <w:instrText xml:space="preserve"> PAGEREF _Toc415941889 \h </w:instrText>
+              <w:instrText xml:space="preserve"> PAGEREF _Toc416175423 \h </w:instrText>
             </w:r>
             <w:r>
               <w:rPr>
@@ -4705,7 +4705,7 @@
                 <w:noProof/>
                 <w:webHidden/>
               </w:rPr>
-              <w:t>4</w:t>
+              <w:t>5</w:t>
             </w:r>
             <w:r>
               <w:rPr>
@@ -4729,7 +4729,7 @@
               <w:lang w:eastAsia="en-CA"/>
             </w:rPr>
           </w:pPr>
-          <w:hyperlink w:anchor="_Toc415941890" w:history="1">
+          <w:hyperlink w:anchor="_Toc416175424" w:history="1">
             <w:r>
               <w:rPr>
                 <w:rStyle w:val="Hyperlink"/>
@@ -4756,7 +4756,7 @@
                 <w:noProof/>
                 <w:webHidden/>
               </w:rPr>
-              <w:instrText xml:space="preserve"> PAGEREF _Toc415941890 \h </w:instrText>
+              <w:instrText xml:space="preserve"> PAGEREF _Toc416175424 \h </w:instrText>
             </w:r>
             <w:r>
               <w:rPr>
@@ -4776,7 +4776,7 @@
                 <w:noProof/>
                 <w:webHidden/>
               </w:rPr>
-              <w:t>4</w:t>
+              <w:t>5</w:t>
             </w:r>
             <w:r>
               <w:rPr>
@@ -4800,7 +4800,7 @@
               <w:lang w:eastAsia="en-CA"/>
             </w:rPr>
           </w:pPr>
-          <w:hyperlink w:anchor="_Toc415941891" w:history="1">
+          <w:hyperlink w:anchor="_Toc416175425" w:history="1">
             <w:r>
               <w:rPr>
                 <w:rStyle w:val="Hyperlink"/>
@@ -4827,7 +4827,7 @@
                 <w:noProof/>
                 <w:webHidden/>
               </w:rPr>
-              <w:instrText xml:space="preserve"> PAGEREF _Toc415941891 \h </w:instrText>
+              <w:instrText xml:space="preserve"> PAGEREF _Toc416175425 \h </w:instrText>
             </w:r>
             <w:r>
               <w:rPr>
@@ -4847,7 +4847,7 @@
                 <w:noProof/>
                 <w:webHidden/>
               </w:rPr>
-              <w:t>4</w:t>
+              <w:t>6</w:t>
             </w:r>
             <w:r>
               <w:rPr>
@@ -4871,7 +4871,7 @@
               <w:lang w:eastAsia="en-CA"/>
             </w:rPr>
           </w:pPr>
-          <w:hyperlink w:anchor="_Toc415941892" w:history="1">
+          <w:hyperlink w:anchor="_Toc416175426" w:history="1">
             <w:r>
               <w:rPr>
                 <w:rStyle w:val="Hyperlink"/>
@@ -4898,7 +4898,7 @@
                 <w:noProof/>
                 <w:webHidden/>
               </w:rPr>
-              <w:instrText xml:space="preserve"> PAGEREF _Toc415941892 \h </w:instrText>
+              <w:instrText xml:space="preserve"> PAGEREF _Toc416175426 \h </w:instrText>
             </w:r>
             <w:r>
               <w:rPr>
@@ -4918,7 +4918,149 @@
                 <w:noProof/>
                 <w:webHidden/>
               </w:rPr>
-              <w:t>5</w:t>
+              <w:t>7</w:t>
+            </w:r>
+            <w:r>
+              <w:rPr>
+                <w:noProof/>
+                <w:webHidden/>
+              </w:rPr>
+              <w:fldChar w:fldCharType="end"/>
+            </w:r>
+          </w:hyperlink>
+        </w:p>
+        <w:p>
+          <w:pPr>
+            <w:pStyle w:val="TOC3"/>
+            <w:tabs>
+              <w:tab w:val="right" w:leader="dot" w:pos="9350"/>
+            </w:tabs>
+            <w:rPr>
+              <w:noProof/>
+              <w:sz w:val="22"/>
+              <w:szCs w:val="22"/>
+              <w:lang w:eastAsia="en-CA"/>
+            </w:rPr>
+          </w:pPr>
+          <w:hyperlink w:anchor="_Toc416175427" w:history="1">
+            <w:r>
+              <w:rPr>
+                <w:rStyle w:val="Hyperlink"/>
+                <w:noProof/>
+              </w:rPr>
+              <w:t>Gatekeepers</w:t>
+            </w:r>
+            <w:r>
+              <w:rPr>
+                <w:noProof/>
+                <w:webHidden/>
+              </w:rPr>
+              <w:tab/>
+            </w:r>
+            <w:r>
+              <w:rPr>
+                <w:noProof/>
+                <w:webHidden/>
+              </w:rPr>
+              <w:fldChar w:fldCharType="begin"/>
+            </w:r>
+            <w:r>
+              <w:rPr>
+                <w:noProof/>
+                <w:webHidden/>
+              </w:rPr>
+              <w:instrText xml:space="preserve"> PAGEREF _Toc416175427 \h </w:instrText>
+            </w:r>
+            <w:r>
+              <w:rPr>
+                <w:noProof/>
+                <w:webHidden/>
+              </w:rPr>
+            </w:r>
+            <w:r>
+              <w:rPr>
+                <w:noProof/>
+                <w:webHidden/>
+              </w:rPr>
+              <w:fldChar w:fldCharType="separate"/>
+            </w:r>
+            <w:r>
+              <w:rPr>
+                <w:noProof/>
+                <w:webHidden/>
+              </w:rPr>
+              <w:t>7</w:t>
+            </w:r>
+            <w:r>
+              <w:rPr>
+                <w:noProof/>
+                <w:webHidden/>
+              </w:rPr>
+              <w:fldChar w:fldCharType="end"/>
+            </w:r>
+          </w:hyperlink>
+        </w:p>
+        <w:p>
+          <w:pPr>
+            <w:pStyle w:val="TOC3"/>
+            <w:tabs>
+              <w:tab w:val="right" w:leader="dot" w:pos="9350"/>
+            </w:tabs>
+            <w:rPr>
+              <w:noProof/>
+              <w:sz w:val="22"/>
+              <w:szCs w:val="22"/>
+              <w:lang w:eastAsia="en-CA"/>
+            </w:rPr>
+          </w:pPr>
+          <w:hyperlink w:anchor="_Toc416175428" w:history="1">
+            <w:r>
+              <w:rPr>
+                <w:rStyle w:val="Hyperlink"/>
+                <w:noProof/>
+              </w:rPr>
+              <w:t>Ghosts</w:t>
+            </w:r>
+            <w:r>
+              <w:rPr>
+                <w:noProof/>
+                <w:webHidden/>
+              </w:rPr>
+              <w:tab/>
+            </w:r>
+            <w:r>
+              <w:rPr>
+                <w:noProof/>
+                <w:webHidden/>
+              </w:rPr>
+              <w:fldChar w:fldCharType="begin"/>
+            </w:r>
+            <w:r>
+              <w:rPr>
+                <w:noProof/>
+                <w:webHidden/>
+              </w:rPr>
+              <w:instrText xml:space="preserve"> PAGEREF _Toc416175428 \h </w:instrText>
+            </w:r>
+            <w:r>
+              <w:rPr>
+                <w:noProof/>
+                <w:webHidden/>
+              </w:rPr>
+            </w:r>
+            <w:r>
+              <w:rPr>
+                <w:noProof/>
+                <w:webHidden/>
+              </w:rPr>
+              <w:fldChar w:fldCharType="separate"/>
+            </w:r>
+            <w:r>
+              <w:rPr>
+                <w:noProof/>
+                <w:webHidden/>
+              </w:rPr>
+              <w:t>8</w:t>
             </w:r>
             <w:r>
               <w:rPr>
@@ -4942,7 +5084,7 @@
               <w:lang w:eastAsia="en-CA"/>
             </w:rPr>
           </w:pPr>
-          <w:hyperlink w:anchor="_Toc415941893" w:history="1">
+          <w:hyperlink w:anchor="_Toc416175429" w:history="1">
             <w:r>
               <w:rPr>
                 <w:rStyle w:val="Hyperlink"/>
@@ -4969,7 +5111,7 @@
                 <w:noProof/>
                 <w:webHidden/>
               </w:rPr>
-              <w:instrText xml:space="preserve"> PAGEREF _Toc415941893 \h </w:instrText>
+              <w:instrText xml:space="preserve"> PAGEREF _Toc416175429 \h </w:instrText>
             </w:r>
             <w:r>
               <w:rPr>
@@ -4989,7 +5131,7 @@
                 <w:noProof/>
                 <w:webHidden/>
               </w:rPr>
-              <w:t>5</w:t>
+              <w:t>8</w:t>
             </w:r>
             <w:r>
               <w:rPr>
@@ -5013,7 +5155,7 @@
               <w:lang w:eastAsia="en-CA"/>
             </w:rPr>
           </w:pPr>
-          <w:hyperlink w:anchor="_Toc415941894" w:history="1">
+          <w:hyperlink w:anchor="_Toc416175430" w:history="1">
             <w:r>
               <w:rPr>
                 <w:rStyle w:val="Hyperlink"/>
@@ -5040,7 +5182,7 @@
                 <w:noProof/>
                 <w:webHidden/>
               </w:rPr>
-              <w:instrText xml:space="preserve"> PAGEREF _Toc415941894 \h </w:instrText>
+              <w:instrText xml:space="preserve"> PAGEREF _Toc416175430 \h </w:instrText>
             </w:r>
             <w:r>
               <w:rPr>
@@ -5060,7 +5202,7 @@
                 <w:noProof/>
                 <w:webHidden/>
               </w:rPr>
-              <w:t>6</w:t>
+              <w:t>9</w:t>
             </w:r>
             <w:r>
               <w:rPr>
@@ -5084,7 +5226,7 @@
               <w:lang w:eastAsia="en-CA"/>
             </w:rPr>
           </w:pPr>
-          <w:hyperlink w:anchor="_Toc415941895" w:history="1">
+          <w:hyperlink w:anchor="_Toc416175431" w:history="1">
             <w:r>
               <w:rPr>
                 <w:rStyle w:val="Hyperlink"/>
@@ -5111,7 +5253,7 @@
                 <w:noProof/>
                 <w:webHidden/>
               </w:rPr>
-              <w:instrText xml:space="preserve"> PAGEREF _Toc415941895 \h </w:instrText>
+              <w:instrText xml:space="preserve"> PAGEREF _Toc416175431 \h </w:instrText>
             </w:r>
             <w:r>
               <w:rPr>
@@ -5131,7 +5273,7 @@
                 <w:noProof/>
                 <w:webHidden/>
               </w:rPr>
-              <w:t>6</w:t>
+              <w:t>9</w:t>
             </w:r>
             <w:r>
               <w:rPr>
@@ -5155,7 +5297,7 @@
               <w:lang w:eastAsia="en-CA"/>
             </w:rPr>
           </w:pPr>
-          <w:hyperlink w:anchor="_Toc415941896" w:history="1">
+          <w:hyperlink w:anchor="_Toc416175432" w:history="1">
             <w:r>
               <w:rPr>
                 <w:rStyle w:val="Hyperlink"/>
@@ -5182,7 +5324,7 @@
                 <w:noProof/>
                 <w:webHidden/>
               </w:rPr>
-              <w:instrText xml:space="preserve"> PAGEREF _Toc415941896 \h </w:instrText>
+              <w:instrText xml:space="preserve"> PAGEREF _Toc416175432 \h </w:instrText>
             </w:r>
             <w:r>
               <w:rPr>
@@ -5202,7 +5344,7 @@
                 <w:noProof/>
                 <w:webHidden/>
               </w:rPr>
-              <w:t>6</w:t>
+              <w:t>9</w:t>
             </w:r>
             <w:r>
               <w:rPr>
@@ -5226,13 +5368,13 @@
               <w:lang w:eastAsia="en-CA"/>
             </w:rPr>
           </w:pPr>
-          <w:hyperlink w:anchor="_Toc415941897" w:history="1">
+          <w:hyperlink w:anchor="_Toc416175433" w:history="1">
             <w:r>
               <w:rPr>
                 <w:rStyle w:val="Hyperlink"/>
                 <w:noProof/>
               </w:rPr>
-              <w:t>Vessels</w:t>
+              <w:t>Vessel Classes</w:t>
             </w:r>
             <w:r>
               <w:rPr>
@@ -5253,7 +5395,7 @@
                 <w:noProof/>
                 <w:webHidden/>
               </w:rPr>
-              <w:instrText xml:space="preserve"> PAGEREF _Toc415941897 \h </w:instrText>
+              <w:instrText xml:space="preserve"> PAGEREF _Toc416175433 \h </w:instrText>
             </w:r>
             <w:r>
               <w:rPr>
@@ -5273,7 +5415,7 @@
                 <w:noProof/>
                 <w:webHidden/>
               </w:rPr>
-              <w:t>6</w:t>
+              <w:t>9</w:t>
             </w:r>
             <w:r>
               <w:rPr>
@@ -5297,7 +5439,7 @@
               <w:lang w:eastAsia="en-CA"/>
             </w:rPr>
           </w:pPr>
-          <w:hyperlink w:anchor="_Toc415941898" w:history="1">
+          <w:hyperlink w:anchor="_Toc416175434" w:history="1">
             <w:r>
               <w:rPr>
                 <w:rStyle w:val="Hyperlink"/>
@@ -5324,7 +5466,7 @@
                 <w:noProof/>
                 <w:webHidden/>
               </w:rPr>
-              <w:instrText xml:space="preserve"> PAGEREF _Toc415941898 \h </w:instrText>
+              <w:instrText xml:space="preserve"> PAGEREF _Toc416175434 \h </w:instrText>
             </w:r>
             <w:r>
               <w:rPr>
@@ -5344,7 +5486,7 @@
                 <w:noProof/>
                 <w:webHidden/>
               </w:rPr>
-              <w:t>6</w:t>
+              <w:t>9</w:t>
             </w:r>
             <w:r>
               <w:rPr>
@@ -5368,7 +5510,7 @@
               <w:lang w:eastAsia="en-CA"/>
             </w:rPr>
           </w:pPr>
-          <w:hyperlink w:anchor="_Toc415941899" w:history="1">
+          <w:hyperlink w:anchor="_Toc416175435" w:history="1">
             <w:r>
               <w:rPr>
                 <w:rStyle w:val="Hyperlink"/>
@@ -5395,7 +5537,7 @@
                 <w:noProof/>
                 <w:webHidden/>
               </w:rPr>
-              <w:instrText xml:space="preserve"> PAGEREF _Toc415941899 \h </w:instrText>
+              <w:instrText xml:space="preserve"> PAGEREF _Toc416175435 \h </w:instrText>
             </w:r>
             <w:r>
               <w:rPr>
@@ -5415,7 +5557,7 @@
                 <w:noProof/>
                 <w:webHidden/>
               </w:rPr>
-              <w:t>7</w:t>
+              <w:t>10</w:t>
             </w:r>
             <w:r>
               <w:rPr>
@@ -5439,13 +5581,13 @@
               <w:lang w:eastAsia="en-CA"/>
             </w:rPr>
           </w:pPr>
-          <w:hyperlink w:anchor="_Toc415941900" w:history="1">
+          <w:hyperlink w:anchor="_Toc416175436" w:history="1">
             <w:r>
               <w:rPr>
                 <w:rStyle w:val="Hyperlink"/>
                 <w:noProof/>
               </w:rPr>
-              <w:t>Deities</w:t>
+              <w:t>Deity Abilities</w:t>
             </w:r>
             <w:r>
               <w:rPr>
@@ -5466,7 +5608,7 @@
                 <w:noProof/>
                 <w:webHidden/>
               </w:rPr>
-              <w:instrText xml:space="preserve"> PAGEREF _Toc415941900 \h </w:instrText>
+              <w:instrText xml:space="preserve"> PAGEREF _Toc416175436 \h </w:instrText>
             </w:r>
             <w:r>
               <w:rPr>
@@ -5486,7 +5628,7 @@
                 <w:noProof/>
                 <w:webHidden/>
               </w:rPr>
-              <w:t>7</w:t>
+              <w:t>10</w:t>
             </w:r>
             <w:r>
               <w:rPr>
@@ -5510,7 +5652,7 @@
               <w:lang w:eastAsia="en-CA"/>
             </w:rPr>
           </w:pPr>
-          <w:hyperlink w:anchor="_Toc415941901" w:history="1">
+          <w:hyperlink w:anchor="_Toc416175437" w:history="1">
             <w:r>
               <w:rPr>
                 <w:rStyle w:val="Hyperlink"/>
@@ -5537,7 +5679,7 @@
                 <w:noProof/>
                 <w:webHidden/>
               </w:rPr>
-              <w:instrText xml:space="preserve"> PAGEREF _Toc415941901 \h </w:instrText>
+              <w:instrText xml:space="preserve"> PAGEREF _Toc416175437 \h </w:instrText>
             </w:r>
             <w:r>
               <w:rPr>
@@ -5557,7 +5699,7 @@
                 <w:noProof/>
                 <w:webHidden/>
               </w:rPr>
-              <w:t>7</w:t>
+              <w:t>10</w:t>
             </w:r>
             <w:r>
               <w:rPr>
@@ -5581,7 +5723,7 @@
               <w:lang w:eastAsia="en-CA"/>
             </w:rPr>
           </w:pPr>
-          <w:hyperlink w:anchor="_Toc415941902" w:history="1">
+          <w:hyperlink w:anchor="_Toc416175438" w:history="1">
             <w:r>
               <w:rPr>
                 <w:rStyle w:val="Hyperlink"/>
@@ -5608,7 +5750,7 @@
                 <w:noProof/>
                 <w:webHidden/>
               </w:rPr>
-              <w:instrText xml:space="preserve"> PAGEREF _Toc415941902 \h </w:instrText>
+              <w:instrText xml:space="preserve"> PAGEREF _Toc416175438 \h </w:instrText>
             </w:r>
             <w:r>
               <w:rPr>
@@ -5628,7 +5770,7 @@
                 <w:noProof/>
                 <w:webHidden/>
               </w:rPr>
-              <w:t>7</w:t>
+              <w:t>10</w:t>
             </w:r>
             <w:r>
               <w:rPr>
@@ -5652,7 +5794,7 @@
               <w:lang w:eastAsia="en-CA"/>
             </w:rPr>
           </w:pPr>
-          <w:hyperlink w:anchor="_Toc415941903" w:history="1">
+          <w:hyperlink w:anchor="_Toc416175439" w:history="1">
             <w:r>
               <w:rPr>
                 <w:rStyle w:val="Hyperlink"/>
@@ -5679,7 +5821,7 @@
                 <w:noProof/>
                 <w:webHidden/>
               </w:rPr>
-              <w:instrText xml:space="preserve"> PAGEREF _Toc415941903 \h </w:instrText>
+              <w:instrText xml:space="preserve"> PAGEREF _Toc416175439 \h </w:instrText>
             </w:r>
             <w:r>
               <w:rPr>
@@ -5699,7 +5841,7 @@
                 <w:noProof/>
                 <w:webHidden/>
               </w:rPr>
-              <w:t>7</w:t>
+              <w:t>11</w:t>
             </w:r>
             <w:r>
               <w:rPr>
@@ -5723,13 +5865,13 @@
               <w:lang w:eastAsia="en-CA"/>
             </w:rPr>
           </w:pPr>
-          <w:hyperlink w:anchor="_Toc415941904" w:history="1">
+          <w:hyperlink w:anchor="_Toc416175440" w:history="1">
             <w:r>
               <w:rPr>
                 <w:rStyle w:val="Hyperlink"/>
                 <w:noProof/>
               </w:rPr>
-              <w:t>Grass-type</w:t>
+              <w:t>The Lost</w:t>
             </w:r>
             <w:r>
               <w:rPr>
@@ -5750,7 +5892,7 @@
                 <w:noProof/>
                 <w:webHidden/>
               </w:rPr>
-              <w:instrText xml:space="preserve"> PAGEREF _Toc415941904 \h </w:instrText>
+              <w:instrText xml:space="preserve"> PAGEREF _Toc416175440 \h </w:instrText>
             </w:r>
             <w:r>
               <w:rPr>
@@ -5770,7 +5912,7 @@
                 <w:noProof/>
                 <w:webHidden/>
               </w:rPr>
-              <w:t>7</w:t>
+              <w:t>11</w:t>
             </w:r>
             <w:r>
               <w:rPr>
@@ -5794,13 +5936,13 @@
               <w:lang w:eastAsia="en-CA"/>
             </w:rPr>
           </w:pPr>
-          <w:hyperlink w:anchor="_Toc415941905" w:history="1">
+          <w:hyperlink w:anchor="_Toc416175441" w:history="1">
             <w:r>
               <w:rPr>
                 <w:rStyle w:val="Hyperlink"/>
                 <w:noProof/>
               </w:rPr>
-              <w:t>Stone-type</w:t>
+              <w:t>Guardians</w:t>
             </w:r>
             <w:r>
               <w:rPr>
@@ -5821,7 +5963,7 @@
                 <w:noProof/>
                 <w:webHidden/>
               </w:rPr>
-              <w:instrText xml:space="preserve"> PAGEREF _Toc415941905 \h </w:instrText>
+              <w:instrText xml:space="preserve"> PAGEREF _Toc416175441 \h </w:instrText>
             </w:r>
             <w:r>
               <w:rPr>
@@ -5841,7 +5983,7 @@
                 <w:noProof/>
                 <w:webHidden/>
               </w:rPr>
-              <w:t>8</w:t>
+              <w:t>11</w:t>
             </w:r>
             <w:r>
               <w:rPr>
@@ -5865,7 +6007,6 @@
       </w:sdtContent>
     </w:sdt>
     <w:p/>
-    <w:p/>
     <w:p>
       <w:r>
         <w:br w:type="page"/>
@@ -5875,7 +6016,7 @@
       <w:pPr>
         <w:pStyle w:val="Heading1"/>
       </w:pPr>
-      <w:bookmarkStart w:id="0" w:name="_Toc415941882"/>
+      <w:bookmarkStart w:id="0" w:name="_Toc416175416"/>
       <w:r>
         <w:lastRenderedPageBreak/>
         <w:t>External</w:t>
@@ -5902,7 +6043,7 @@
       <w:pPr>
         <w:pStyle w:val="Heading2"/>
       </w:pPr>
-      <w:bookmarkStart w:id="1" w:name="_Toc415941883"/>
+      <w:bookmarkStart w:id="1" w:name="_Toc416175417"/>
       <w:r>
         <w:t>System Requirements</w:t>
       </w:r>
@@ -5933,7 +6074,7 @@
       <w:pPr>
         <w:pStyle w:val="Heading2"/>
       </w:pPr>
-      <w:bookmarkStart w:id="2" w:name="_Toc415941884"/>
+      <w:bookmarkStart w:id="2" w:name="_Toc416175418"/>
       <w:r>
         <w:t>Game Requirements</w:t>
       </w:r>
@@ -6006,7 +6147,7 @@
       <w:pPr>
         <w:pStyle w:val="Heading1"/>
       </w:pPr>
-      <w:bookmarkStart w:id="3" w:name="_Toc415941885"/>
+      <w:bookmarkStart w:id="3" w:name="_Toc416175419"/>
       <w:r>
         <w:lastRenderedPageBreak/>
         <w:t>Internal</w:t>
@@ -6030,7 +6171,7 @@
       <w:pPr>
         <w:pStyle w:val="Heading2"/>
       </w:pPr>
-      <w:bookmarkStart w:id="4" w:name="_Toc415941886"/>
+      <w:bookmarkStart w:id="4" w:name="_Toc416175420"/>
       <w:r>
         <w:t>Pre-</w:t>
       </w:r>
@@ -6053,7 +6194,7 @@
       <w:pPr>
         <w:pStyle w:val="Heading3"/>
       </w:pPr>
-      <w:bookmarkStart w:id="5" w:name="_Toc415941887"/>
+      <w:bookmarkStart w:id="5" w:name="_Toc416175421"/>
       <w:r>
         <w:t>The Start Menu</w:t>
       </w:r>
@@ -6128,14 +6269,14 @@
       <w:pPr>
         <w:pStyle w:val="Heading3"/>
       </w:pPr>
-      <w:bookmarkStart w:id="6" w:name="_Toc415941888"/>
+      <w:bookmarkStart w:id="6" w:name="_Toc416175422"/>
       <w:r>
         <w:t>The Lobby</w:t>
       </w:r>
+      <w:r>
+        <w:t xml:space="preserve"> Menu</w:t>
+      </w:r>
       <w:bookmarkEnd w:id="6"/>
-      <w:r>
-        <w:t xml:space="preserve"> Menu</w:t>
-      </w:r>
     </w:p>
     <w:p/>
     <w:p>
@@ -6205,7 +6346,7 @@
       <w:pPr>
         <w:pStyle w:val="Heading2"/>
       </w:pPr>
-      <w:bookmarkStart w:id="7" w:name="_Toc415941889"/>
+      <w:bookmarkStart w:id="7" w:name="_Toc416175423"/>
       <w:r>
         <w:t>Peri-</w:t>
       </w:r>
@@ -6228,7 +6369,7 @@
       <w:pPr>
         <w:pStyle w:val="Heading3"/>
       </w:pPr>
-      <w:bookmarkStart w:id="8" w:name="_Toc415941890"/>
+      <w:bookmarkStart w:id="8" w:name="_Toc416175424"/>
       <w:r>
         <w:t>Game Rules</w:t>
       </w:r>
@@ -6309,7 +6450,7 @@
       <w:pPr>
         <w:pStyle w:val="Heading3"/>
       </w:pPr>
-      <w:bookmarkStart w:id="9" w:name="_Toc415941891"/>
+      <w:bookmarkStart w:id="9" w:name="_Toc416175425"/>
       <w:r>
         <w:t>Vessels</w:t>
       </w:r>
@@ -6435,7 +6576,7 @@
       <w:pPr>
         <w:pStyle w:val="Heading3"/>
       </w:pPr>
-      <w:bookmarkStart w:id="10" w:name="_Toc415941892"/>
+      <w:bookmarkStart w:id="10" w:name="_Toc416175426"/>
       <w:r>
         <w:t>Deities</w:t>
       </w:r>
@@ -6508,9 +6649,11 @@
       <w:pPr>
         <w:pStyle w:val="Heading3"/>
       </w:pPr>
+      <w:bookmarkStart w:id="11" w:name="_Toc416175427"/>
       <w:r>
         <w:t>Gatekeepers</w:t>
       </w:r>
+      <w:bookmarkEnd w:id="11"/>
     </w:p>
     <w:p/>
     <w:p>
@@ -6556,9 +6699,11 @@
       <w:pPr>
         <w:pStyle w:val="Heading3"/>
       </w:pPr>
+      <w:bookmarkStart w:id="12" w:name="_Toc416175428"/>
       <w:r>
         <w:t>Ghosts</w:t>
       </w:r>
+      <w:bookmarkEnd w:id="12"/>
     </w:p>
     <w:p/>
     <w:p>
@@ -6578,14 +6723,14 @@
       <w:pPr>
         <w:pStyle w:val="Heading2"/>
       </w:pPr>
-      <w:bookmarkStart w:id="11" w:name="_Toc415941893"/>
+      <w:bookmarkStart w:id="13" w:name="_Toc416175429"/>
       <w:r>
         <w:t>Post-</w:t>
       </w:r>
       <w:r>
         <w:t>Round</w:t>
       </w:r>
-      <w:bookmarkEnd w:id="11"/>
+      <w:bookmarkEnd w:id="13"/>
     </w:p>
     <w:p/>
     <w:p>
@@ -6612,12 +6757,12 @@
       <w:pPr>
         <w:pStyle w:val="Heading1"/>
       </w:pPr>
-      <w:bookmarkStart w:id="12" w:name="_Toc415941894"/>
+      <w:bookmarkStart w:id="14" w:name="_Toc416175430"/>
       <w:r>
         <w:lastRenderedPageBreak/>
         <w:t>Encyclopedia</w:t>
       </w:r>
-      <w:bookmarkEnd w:id="12"/>
+      <w:bookmarkEnd w:id="14"/>
     </w:p>
     <w:p/>
     <w:p>
@@ -6639,11 +6784,11 @@
       <w:pPr>
         <w:pStyle w:val="Heading2"/>
       </w:pPr>
-      <w:bookmarkStart w:id="13" w:name="_Toc415941895"/>
+      <w:bookmarkStart w:id="15" w:name="_Toc416175431"/>
       <w:r>
         <w:t>Game Map</w:t>
       </w:r>
-      <w:bookmarkEnd w:id="13"/>
+      <w:bookmarkEnd w:id="15"/>
     </w:p>
     <w:p/>
     <w:p>
@@ -6657,11 +6802,11 @@
       <w:pPr>
         <w:pStyle w:val="Heading3"/>
       </w:pPr>
-      <w:bookmarkStart w:id="14" w:name="_Toc415941896"/>
+      <w:bookmarkStart w:id="16" w:name="_Toc416175432"/>
       <w:r>
         <w:t>Generation</w:t>
       </w:r>
-      <w:bookmarkEnd w:id="14"/>
+      <w:bookmarkEnd w:id="16"/>
     </w:p>
     <w:p/>
     <w:p>
@@ -6700,8 +6845,10 @@
         <w:t>There are types of tiles, there are stone tiles and grass tiles. There is always a large cluster of stone tiles in the center of the map, with an outer ring of grass tiles.</w:t>
       </w:r>
       <w:r>
-        <w:t xml:space="preserve"> Depending on the type of tiles, they will spawn a random number of gatekeepers. Grass tiles spawn The Lost, and stone tiles spawn Guardians.</w:t>
-      </w:r>
+        <w:t xml:space="preserve"> Random numbers of gatekeepers spawn on these tiles.</w:t>
+      </w:r>
+      <w:bookmarkStart w:id="17" w:name="_GoBack"/>
+      <w:bookmarkEnd w:id="17"/>
     </w:p>
     <w:p>
       <w:pPr>
@@ -6725,14 +6872,14 @@
       <w:pPr>
         <w:pStyle w:val="Heading2"/>
       </w:pPr>
-      <w:bookmarkStart w:id="15" w:name="_Toc415941897"/>
+      <w:bookmarkStart w:id="18" w:name="_Toc416175433"/>
       <w:r>
         <w:t>Vessel</w:t>
       </w:r>
-      <w:bookmarkEnd w:id="15"/>
       <w:r>
         <w:t xml:space="preserve"> Classes</w:t>
       </w:r>
+      <w:bookmarkEnd w:id="18"/>
     </w:p>
     <w:p/>
     <w:p>
@@ -6746,11 +6893,11 @@
       <w:pPr>
         <w:pStyle w:val="Heading3"/>
       </w:pPr>
-      <w:bookmarkStart w:id="16" w:name="_Toc415941898"/>
+      <w:bookmarkStart w:id="19" w:name="_Toc416175434"/>
       <w:r>
         <w:t>Warrior</w:t>
       </w:r>
-      <w:bookmarkEnd w:id="16"/>
+      <w:bookmarkEnd w:id="19"/>
     </w:p>
     <w:p/>
     <w:p>
@@ -6765,11 +6912,11 @@
       <w:pPr>
         <w:pStyle w:val="Heading3"/>
       </w:pPr>
-      <w:bookmarkStart w:id="17" w:name="_Toc415941899"/>
+      <w:bookmarkStart w:id="20" w:name="_Toc416175435"/>
       <w:r>
         <w:t>Shaman</w:t>
       </w:r>
-      <w:bookmarkEnd w:id="17"/>
+      <w:bookmarkEnd w:id="20"/>
     </w:p>
     <w:p/>
     <w:p>
@@ -6783,14 +6930,14 @@
       <w:pPr>
         <w:pStyle w:val="Heading2"/>
       </w:pPr>
-      <w:bookmarkStart w:id="18" w:name="_Toc415941900"/>
+      <w:bookmarkStart w:id="21" w:name="_Toc416175436"/>
       <w:r>
         <w:t>Deit</w:t>
       </w:r>
-      <w:bookmarkEnd w:id="18"/>
       <w:r>
         <w:t>y Abilities</w:t>
       </w:r>
+      <w:bookmarkEnd w:id="21"/>
     </w:p>
     <w:p/>
     <w:p>
@@ -6804,11 +6951,11 @@
       <w:pPr>
         <w:pStyle w:val="Heading3"/>
       </w:pPr>
-      <w:bookmarkStart w:id="19" w:name="_Toc415941901"/>
+      <w:bookmarkStart w:id="22" w:name="_Toc416175437"/>
       <w:r>
         <w:t>Vitality</w:t>
       </w:r>
-      <w:bookmarkEnd w:id="19"/>
+      <w:bookmarkEnd w:id="22"/>
     </w:p>
     <w:p/>
     <w:p>
@@ -6862,11 +7009,11 @@
       <w:pPr>
         <w:pStyle w:val="Heading3"/>
       </w:pPr>
-      <w:bookmarkStart w:id="20" w:name="_Toc415941902"/>
+      <w:bookmarkStart w:id="23" w:name="_Toc416175438"/>
       <w:r>
         <w:t>Demise</w:t>
       </w:r>
-      <w:bookmarkEnd w:id="20"/>
+      <w:bookmarkEnd w:id="23"/>
     </w:p>
     <w:p/>
     <w:p>
@@ -6919,11 +7066,11 @@
       <w:pPr>
         <w:pStyle w:val="Heading2"/>
       </w:pPr>
-      <w:bookmarkStart w:id="21" w:name="_Toc415941903"/>
+      <w:bookmarkStart w:id="24" w:name="_Toc416175439"/>
       <w:r>
         <w:t>Gatekeepers</w:t>
       </w:r>
-      <w:bookmarkEnd w:id="21"/>
+      <w:bookmarkEnd w:id="24"/>
     </w:p>
     <w:p/>
     <w:p>
@@ -6937,9 +7084,11 @@
       <w:pPr>
         <w:pStyle w:val="Heading3"/>
       </w:pPr>
+      <w:bookmarkStart w:id="25" w:name="_Toc416175440"/>
       <w:r>
         <w:t>The Lost</w:t>
       </w:r>
+      <w:bookmarkEnd w:id="25"/>
     </w:p>
     <w:p/>
     <w:p>
@@ -6954,6 +7103,19 @@
         <w:pStyle w:val="Heading4"/>
       </w:pPr>
       <w:r>
+        <w:t>Bee</w:t>
+      </w:r>
+    </w:p>
+    <w:p>
+      <w:r>
+        <w:t>//</w:t>
+      </w:r>
+    </w:p>
+    <w:p>
+      <w:pPr>
+        <w:pStyle w:val="Heading4"/>
+      </w:pPr>
+      <w:r>
         <w:t>Wisp</w:t>
       </w:r>
     </w:p>
@@ -6961,17 +7123,17 @@
       <w:r>
         <w:t>//</w:t>
       </w:r>
-      <w:bookmarkStart w:id="22" w:name="_GoBack"/>
-      <w:bookmarkEnd w:id="22"/>
     </w:p>
     <w:p/>
     <w:p>
       <w:pPr>
         <w:pStyle w:val="Heading3"/>
       </w:pPr>
+      <w:bookmarkStart w:id="26" w:name="_Toc416175441"/>
       <w:r>
         <w:t>Guardians</w:t>
       </w:r>
+      <w:bookmarkEnd w:id="26"/>
     </w:p>
     <w:p/>
     <w:p>
@@ -6993,7 +7155,20 @@
         <w:t>//</w:t>
       </w:r>
     </w:p>
-    <w:p/>
+    <w:p>
+      <w:pPr>
+        <w:pStyle w:val="Heading4"/>
+      </w:pPr>
+      <w:r>
+        <w:lastRenderedPageBreak/>
+        <w:t>Wanderer</w:t>
+      </w:r>
+    </w:p>
+    <w:p>
+      <w:r>
+        <w:t>//</w:t>
+      </w:r>
+    </w:p>
     <w:sectPr>
       <w:pgSz w:w="12240" w:h="15840"/>
       <w:pgMar w:top="1440" w:right="1440" w:bottom="1440" w:left="1440" w:header="708" w:footer="708" w:gutter="0"/>
@@ -8367,7 +8542,7 @@
 </file>
 
 <file path=customXml/itemProps2.xml><?xml version="1.0" encoding="utf-8"?>
-<ds:datastoreItem xmlns:ds="http://schemas.openxmlformats.org/officeDocument/2006/customXml" ds:itemID="{FECBF0F1-6BB8-40F5-990B-5572FE164D31}">
+<ds:datastoreItem xmlns:ds="http://schemas.openxmlformats.org/officeDocument/2006/customXml" ds:itemID="{4D2EAFA4-80FF-48B7-990F-4346C5F6C988}">
   <ds:schemaRefs>
     <ds:schemaRef ds:uri="http://schemas.openxmlformats.org/officeDocument/2006/bibliography"/>
   </ds:schemaRefs>

</xml_diff>

<commit_message>
added pictures to user guide
</commit_message>
<xml_diff>
--- a/Design/GameDesign/Sojourn_Guide.docx
+++ b/Design/GameDesign/Sojourn_Guide.docx
@@ -143,7 +143,7 @@
                                     <w:tag w:val=""/>
                                     <w:id w:val="-650599894"/>
                                     <w:dataBinding w:prefixMappings="xmlns:ns0='http://schemas.microsoft.com/office/2006/coverPageProps' " w:xpath="/ns0:CoverPageProperties[1]/ns0:PublishDate[1]" w:storeItemID="{55AF091B-3C7A-41E3-B477-F2FDAA23CFDA}"/>
-                                    <w:date w:fullDate="2015-04-04T00:00:00Z">
+                                    <w:date w:fullDate="2015-04-07T00:00:00Z">
                                       <w:dateFormat w:val="M/d/yyyy"/>
                                       <w:lid w:val="en-US"/>
                                       <w:storeMappedDataAs w:val="dateTime"/>
@@ -167,8 +167,9 @@
                                           <w:color w:val="FFFFFF" w:themeColor="background1"/>
                                           <w:sz w:val="28"/>
                                           <w:szCs w:val="28"/>
+                                          <w:lang w:val="en-US"/>
                                         </w:rPr>
-                                        <w:t>4/4/2015</w:t>
+                                        <w:t>4/7/2015</w:t>
                                       </w:r>
                                     </w:p>
                                   </w:sdtContent>
@@ -3459,7 +3460,7 @@
                               <w:tag w:val=""/>
                               <w:id w:val="-650599894"/>
                               <w:dataBinding w:prefixMappings="xmlns:ns0='http://schemas.microsoft.com/office/2006/coverPageProps' " w:xpath="/ns0:CoverPageProperties[1]/ns0:PublishDate[1]" w:storeItemID="{55AF091B-3C7A-41E3-B477-F2FDAA23CFDA}"/>
-                              <w:date w:fullDate="2015-04-04T00:00:00Z">
+                              <w:date w:fullDate="2015-04-07T00:00:00Z">
                                 <w:dateFormat w:val="M/d/yyyy"/>
                                 <w:lid w:val="en-US"/>
                                 <w:storeMappedDataAs w:val="dateTime"/>
@@ -3483,8 +3484,9 @@
                                     <w:color w:val="FFFFFF" w:themeColor="background1"/>
                                     <w:sz w:val="28"/>
                                     <w:szCs w:val="28"/>
+                                    <w:lang w:val="en-US"/>
                                   </w:rPr>
-                                  <w:t>4/4/2015</w:t>
+                                  <w:t>4/7/2015</w:t>
                                 </w:r>
                               </w:p>
                             </w:sdtContent>
@@ -3741,6 +3743,8 @@
                                     </w:r>
                                   </w:sdtContent>
                                 </w:sdt>
+                                <w:bookmarkStart w:id="0" w:name="_GoBack"/>
+                                <w:bookmarkEnd w:id="0"/>
                               </w:p>
                             </w:txbxContent>
                           </wps:txbx>
@@ -4161,7 +4165,7 @@
           <w:r>
             <w:fldChar w:fldCharType="separate"/>
           </w:r>
-          <w:hyperlink w:anchor="_Toc416175416" w:history="1">
+          <w:hyperlink w:anchor="_Toc416183362" w:history="1">
             <w:r>
               <w:rPr>
                 <w:rStyle w:val="Hyperlink"/>
@@ -4188,7 +4192,7 @@
                 <w:noProof/>
                 <w:webHidden/>
               </w:rPr>
-              <w:instrText xml:space="preserve"> PAGEREF _Toc416175416 \h </w:instrText>
+              <w:instrText xml:space="preserve"> PAGEREF _Toc416183362 \h </w:instrText>
             </w:r>
             <w:r>
               <w:rPr>
@@ -4208,7 +4212,7 @@
                 <w:noProof/>
                 <w:webHidden/>
               </w:rPr>
-              <w:t>3</w:t>
+              <w:t>2</w:t>
             </w:r>
             <w:r>
               <w:rPr>
@@ -4232,7 +4236,7 @@
               <w:lang w:eastAsia="en-CA"/>
             </w:rPr>
           </w:pPr>
-          <w:hyperlink w:anchor="_Toc416175417" w:history="1">
+          <w:hyperlink w:anchor="_Toc416183363" w:history="1">
             <w:r>
               <w:rPr>
                 <w:rStyle w:val="Hyperlink"/>
@@ -4259,7 +4263,7 @@
                 <w:noProof/>
                 <w:webHidden/>
               </w:rPr>
-              <w:instrText xml:space="preserve"> PAGEREF _Toc416175417 \h </w:instrText>
+              <w:instrText xml:space="preserve"> PAGEREF _Toc416183363 \h </w:instrText>
             </w:r>
             <w:r>
               <w:rPr>
@@ -4279,7 +4283,7 @@
                 <w:noProof/>
                 <w:webHidden/>
               </w:rPr>
-              <w:t>3</w:t>
+              <w:t>2</w:t>
             </w:r>
             <w:r>
               <w:rPr>
@@ -4303,7 +4307,7 @@
               <w:lang w:eastAsia="en-CA"/>
             </w:rPr>
           </w:pPr>
-          <w:hyperlink w:anchor="_Toc416175418" w:history="1">
+          <w:hyperlink w:anchor="_Toc416183364" w:history="1">
             <w:r>
               <w:rPr>
                 <w:rStyle w:val="Hyperlink"/>
@@ -4330,7 +4334,7 @@
                 <w:noProof/>
                 <w:webHidden/>
               </w:rPr>
-              <w:instrText xml:space="preserve"> PAGEREF _Toc416175418 \h </w:instrText>
+              <w:instrText xml:space="preserve"> PAGEREF _Toc416183364 \h </w:instrText>
             </w:r>
             <w:r>
               <w:rPr>
@@ -4350,7 +4354,7 @@
                 <w:noProof/>
                 <w:webHidden/>
               </w:rPr>
-              <w:t>3</w:t>
+              <w:t>2</w:t>
             </w:r>
             <w:r>
               <w:rPr>
@@ -4374,7 +4378,7 @@
               <w:lang w:eastAsia="en-CA"/>
             </w:rPr>
           </w:pPr>
-          <w:hyperlink w:anchor="_Toc416175419" w:history="1">
+          <w:hyperlink w:anchor="_Toc416183365" w:history="1">
             <w:r>
               <w:rPr>
                 <w:rStyle w:val="Hyperlink"/>
@@ -4401,7 +4405,7 @@
                 <w:noProof/>
                 <w:webHidden/>
               </w:rPr>
-              <w:instrText xml:space="preserve"> PAGEREF _Toc416175419 \h </w:instrText>
+              <w:instrText xml:space="preserve"> PAGEREF _Toc416183365 \h </w:instrText>
             </w:r>
             <w:r>
               <w:rPr>
@@ -4421,7 +4425,7 @@
                 <w:noProof/>
                 <w:webHidden/>
               </w:rPr>
-              <w:t>4</w:t>
+              <w:t>3</w:t>
             </w:r>
             <w:r>
               <w:rPr>
@@ -4445,7 +4449,7 @@
               <w:lang w:eastAsia="en-CA"/>
             </w:rPr>
           </w:pPr>
-          <w:hyperlink w:anchor="_Toc416175420" w:history="1">
+          <w:hyperlink w:anchor="_Toc416183366" w:history="1">
             <w:r>
               <w:rPr>
                 <w:rStyle w:val="Hyperlink"/>
@@ -4472,7 +4476,7 @@
                 <w:noProof/>
                 <w:webHidden/>
               </w:rPr>
-              <w:instrText xml:space="preserve"> PAGEREF _Toc416175420 \h </w:instrText>
+              <w:instrText xml:space="preserve"> PAGEREF _Toc416183366 \h </w:instrText>
             </w:r>
             <w:r>
               <w:rPr>
@@ -4492,7 +4496,7 @@
                 <w:noProof/>
                 <w:webHidden/>
               </w:rPr>
-              <w:t>4</w:t>
+              <w:t>3</w:t>
             </w:r>
             <w:r>
               <w:rPr>
@@ -4516,7 +4520,7 @@
               <w:lang w:eastAsia="en-CA"/>
             </w:rPr>
           </w:pPr>
-          <w:hyperlink w:anchor="_Toc416175421" w:history="1">
+          <w:hyperlink w:anchor="_Toc416183367" w:history="1">
             <w:r>
               <w:rPr>
                 <w:rStyle w:val="Hyperlink"/>
@@ -4543,7 +4547,7 @@
                 <w:noProof/>
                 <w:webHidden/>
               </w:rPr>
-              <w:instrText xml:space="preserve"> PAGEREF _Toc416175421 \h </w:instrText>
+              <w:instrText xml:space="preserve"> PAGEREF _Toc416183367 \h </w:instrText>
             </w:r>
             <w:r>
               <w:rPr>
@@ -4563,7 +4567,7 @@
                 <w:noProof/>
                 <w:webHidden/>
               </w:rPr>
-              <w:t>4</w:t>
+              <w:t>3</w:t>
             </w:r>
             <w:r>
               <w:rPr>
@@ -4587,7 +4591,7 @@
               <w:lang w:eastAsia="en-CA"/>
             </w:rPr>
           </w:pPr>
-          <w:hyperlink w:anchor="_Toc416175422" w:history="1">
+          <w:hyperlink w:anchor="_Toc416183368" w:history="1">
             <w:r>
               <w:rPr>
                 <w:rStyle w:val="Hyperlink"/>
@@ -4614,7 +4618,7 @@
                 <w:noProof/>
                 <w:webHidden/>
               </w:rPr>
-              <w:instrText xml:space="preserve"> PAGEREF _Toc416175422 \h </w:instrText>
+              <w:instrText xml:space="preserve"> PAGEREF _Toc416183368 \h </w:instrText>
             </w:r>
             <w:r>
               <w:rPr>
@@ -4634,7 +4638,7 @@
                 <w:noProof/>
                 <w:webHidden/>
               </w:rPr>
-              <w:t>4</w:t>
+              <w:t>5</w:t>
             </w:r>
             <w:r>
               <w:rPr>
@@ -4658,7 +4662,7 @@
               <w:lang w:eastAsia="en-CA"/>
             </w:rPr>
           </w:pPr>
-          <w:hyperlink w:anchor="_Toc416175423" w:history="1">
+          <w:hyperlink w:anchor="_Toc416183369" w:history="1">
             <w:r>
               <w:rPr>
                 <w:rStyle w:val="Hyperlink"/>
@@ -4685,7 +4689,7 @@
                 <w:noProof/>
                 <w:webHidden/>
               </w:rPr>
-              <w:instrText xml:space="preserve"> PAGEREF _Toc416175423 \h </w:instrText>
+              <w:instrText xml:space="preserve"> PAGEREF _Toc416183369 \h </w:instrText>
             </w:r>
             <w:r>
               <w:rPr>
@@ -4705,7 +4709,7 @@
                 <w:noProof/>
                 <w:webHidden/>
               </w:rPr>
-              <w:t>5</w:t>
+              <w:t>6</w:t>
             </w:r>
             <w:r>
               <w:rPr>
@@ -4729,7 +4733,7 @@
               <w:lang w:eastAsia="en-CA"/>
             </w:rPr>
           </w:pPr>
-          <w:hyperlink w:anchor="_Toc416175424" w:history="1">
+          <w:hyperlink w:anchor="_Toc416183370" w:history="1">
             <w:r>
               <w:rPr>
                 <w:rStyle w:val="Hyperlink"/>
@@ -4756,7 +4760,7 @@
                 <w:noProof/>
                 <w:webHidden/>
               </w:rPr>
-              <w:instrText xml:space="preserve"> PAGEREF _Toc416175424 \h </w:instrText>
+              <w:instrText xml:space="preserve"> PAGEREF _Toc416183370 \h </w:instrText>
             </w:r>
             <w:r>
               <w:rPr>
@@ -4776,7 +4780,7 @@
                 <w:noProof/>
                 <w:webHidden/>
               </w:rPr>
-              <w:t>5</w:t>
+              <w:t>6</w:t>
             </w:r>
             <w:r>
               <w:rPr>
@@ -4800,7 +4804,7 @@
               <w:lang w:eastAsia="en-CA"/>
             </w:rPr>
           </w:pPr>
-          <w:hyperlink w:anchor="_Toc416175425" w:history="1">
+          <w:hyperlink w:anchor="_Toc416183371" w:history="1">
             <w:r>
               <w:rPr>
                 <w:rStyle w:val="Hyperlink"/>
@@ -4827,7 +4831,7 @@
                 <w:noProof/>
                 <w:webHidden/>
               </w:rPr>
-              <w:instrText xml:space="preserve"> PAGEREF _Toc416175425 \h </w:instrText>
+              <w:instrText xml:space="preserve"> PAGEREF _Toc416183371 \h </w:instrText>
             </w:r>
             <w:r>
               <w:rPr>
@@ -4847,7 +4851,7 @@
                 <w:noProof/>
                 <w:webHidden/>
               </w:rPr>
-              <w:t>6</w:t>
+              <w:t>7</w:t>
             </w:r>
             <w:r>
               <w:rPr>
@@ -4871,7 +4875,7 @@
               <w:lang w:eastAsia="en-CA"/>
             </w:rPr>
           </w:pPr>
-          <w:hyperlink w:anchor="_Toc416175426" w:history="1">
+          <w:hyperlink w:anchor="_Toc416183372" w:history="1">
             <w:r>
               <w:rPr>
                 <w:rStyle w:val="Hyperlink"/>
@@ -4898,7 +4902,7 @@
                 <w:noProof/>
                 <w:webHidden/>
               </w:rPr>
-              <w:instrText xml:space="preserve"> PAGEREF _Toc416175426 \h </w:instrText>
+              <w:instrText xml:space="preserve"> PAGEREF _Toc416183372 \h </w:instrText>
             </w:r>
             <w:r>
               <w:rPr>
@@ -4918,7 +4922,7 @@
                 <w:noProof/>
                 <w:webHidden/>
               </w:rPr>
-              <w:t>7</w:t>
+              <w:t>8</w:t>
             </w:r>
             <w:r>
               <w:rPr>
@@ -4942,7 +4946,7 @@
               <w:lang w:eastAsia="en-CA"/>
             </w:rPr>
           </w:pPr>
-          <w:hyperlink w:anchor="_Toc416175427" w:history="1">
+          <w:hyperlink w:anchor="_Toc416183373" w:history="1">
             <w:r>
               <w:rPr>
                 <w:rStyle w:val="Hyperlink"/>
@@ -4969,7 +4973,7 @@
                 <w:noProof/>
                 <w:webHidden/>
               </w:rPr>
-              <w:instrText xml:space="preserve"> PAGEREF _Toc416175427 \h </w:instrText>
+              <w:instrText xml:space="preserve"> PAGEREF _Toc416183373 \h </w:instrText>
             </w:r>
             <w:r>
               <w:rPr>
@@ -4989,7 +4993,7 @@
                 <w:noProof/>
                 <w:webHidden/>
               </w:rPr>
-              <w:t>7</w:t>
+              <w:t>9</w:t>
             </w:r>
             <w:r>
               <w:rPr>
@@ -5013,7 +5017,7 @@
               <w:lang w:eastAsia="en-CA"/>
             </w:rPr>
           </w:pPr>
-          <w:hyperlink w:anchor="_Toc416175428" w:history="1">
+          <w:hyperlink w:anchor="_Toc416183374" w:history="1">
             <w:r>
               <w:rPr>
                 <w:rStyle w:val="Hyperlink"/>
@@ -5040,7 +5044,7 @@
                 <w:noProof/>
                 <w:webHidden/>
               </w:rPr>
-              <w:instrText xml:space="preserve"> PAGEREF _Toc416175428 \h </w:instrText>
+              <w:instrText xml:space="preserve"> PAGEREF _Toc416183374 \h </w:instrText>
             </w:r>
             <w:r>
               <w:rPr>
@@ -5060,7 +5064,7 @@
                 <w:noProof/>
                 <w:webHidden/>
               </w:rPr>
-              <w:t>8</w:t>
+              <w:t>10</w:t>
             </w:r>
             <w:r>
               <w:rPr>
@@ -5084,7 +5088,7 @@
               <w:lang w:eastAsia="en-CA"/>
             </w:rPr>
           </w:pPr>
-          <w:hyperlink w:anchor="_Toc416175429" w:history="1">
+          <w:hyperlink w:anchor="_Toc416183375" w:history="1">
             <w:r>
               <w:rPr>
                 <w:rStyle w:val="Hyperlink"/>
@@ -5111,7 +5115,7 @@
                 <w:noProof/>
                 <w:webHidden/>
               </w:rPr>
-              <w:instrText xml:space="preserve"> PAGEREF _Toc416175429 \h </w:instrText>
+              <w:instrText xml:space="preserve"> PAGEREF _Toc416183375 \h </w:instrText>
             </w:r>
             <w:r>
               <w:rPr>
@@ -5131,7 +5135,7 @@
                 <w:noProof/>
                 <w:webHidden/>
               </w:rPr>
-              <w:t>8</w:t>
+              <w:t>10</w:t>
             </w:r>
             <w:r>
               <w:rPr>
@@ -5155,7 +5159,7 @@
               <w:lang w:eastAsia="en-CA"/>
             </w:rPr>
           </w:pPr>
-          <w:hyperlink w:anchor="_Toc416175430" w:history="1">
+          <w:hyperlink w:anchor="_Toc416183376" w:history="1">
             <w:r>
               <w:rPr>
                 <w:rStyle w:val="Hyperlink"/>
@@ -5182,7 +5186,7 @@
                 <w:noProof/>
                 <w:webHidden/>
               </w:rPr>
-              <w:instrText xml:space="preserve"> PAGEREF _Toc416175430 \h </w:instrText>
+              <w:instrText xml:space="preserve"> PAGEREF _Toc416183376 \h </w:instrText>
             </w:r>
             <w:r>
               <w:rPr>
@@ -5202,7 +5206,7 @@
                 <w:noProof/>
                 <w:webHidden/>
               </w:rPr>
-              <w:t>9</w:t>
+              <w:t>11</w:t>
             </w:r>
             <w:r>
               <w:rPr>
@@ -5226,7 +5230,7 @@
               <w:lang w:eastAsia="en-CA"/>
             </w:rPr>
           </w:pPr>
-          <w:hyperlink w:anchor="_Toc416175431" w:history="1">
+          <w:hyperlink w:anchor="_Toc416183377" w:history="1">
             <w:r>
               <w:rPr>
                 <w:rStyle w:val="Hyperlink"/>
@@ -5253,7 +5257,7 @@
                 <w:noProof/>
                 <w:webHidden/>
               </w:rPr>
-              <w:instrText xml:space="preserve"> PAGEREF _Toc416175431 \h </w:instrText>
+              <w:instrText xml:space="preserve"> PAGEREF _Toc416183377 \h </w:instrText>
             </w:r>
             <w:r>
               <w:rPr>
@@ -5273,7 +5277,7 @@
                 <w:noProof/>
                 <w:webHidden/>
               </w:rPr>
-              <w:t>9</w:t>
+              <w:t>11</w:t>
             </w:r>
             <w:r>
               <w:rPr>
@@ -5297,7 +5301,7 @@
               <w:lang w:eastAsia="en-CA"/>
             </w:rPr>
           </w:pPr>
-          <w:hyperlink w:anchor="_Toc416175432" w:history="1">
+          <w:hyperlink w:anchor="_Toc416183378" w:history="1">
             <w:r>
               <w:rPr>
                 <w:rStyle w:val="Hyperlink"/>
@@ -5324,7 +5328,7 @@
                 <w:noProof/>
                 <w:webHidden/>
               </w:rPr>
-              <w:instrText xml:space="preserve"> PAGEREF _Toc416175432 \h </w:instrText>
+              <w:instrText xml:space="preserve"> PAGEREF _Toc416183378 \h </w:instrText>
             </w:r>
             <w:r>
               <w:rPr>
@@ -5344,7 +5348,7 @@
                 <w:noProof/>
                 <w:webHidden/>
               </w:rPr>
-              <w:t>9</w:t>
+              <w:t>11</w:t>
             </w:r>
             <w:r>
               <w:rPr>
@@ -5368,7 +5372,7 @@
               <w:lang w:eastAsia="en-CA"/>
             </w:rPr>
           </w:pPr>
-          <w:hyperlink w:anchor="_Toc416175433" w:history="1">
+          <w:hyperlink w:anchor="_Toc416183379" w:history="1">
             <w:r>
               <w:rPr>
                 <w:rStyle w:val="Hyperlink"/>
@@ -5395,7 +5399,7 @@
                 <w:noProof/>
                 <w:webHidden/>
               </w:rPr>
-              <w:instrText xml:space="preserve"> PAGEREF _Toc416175433 \h </w:instrText>
+              <w:instrText xml:space="preserve"> PAGEREF _Toc416183379 \h </w:instrText>
             </w:r>
             <w:r>
               <w:rPr>
@@ -5415,7 +5419,7 @@
                 <w:noProof/>
                 <w:webHidden/>
               </w:rPr>
-              <w:t>9</w:t>
+              <w:t>12</w:t>
             </w:r>
             <w:r>
               <w:rPr>
@@ -5439,7 +5443,7 @@
               <w:lang w:eastAsia="en-CA"/>
             </w:rPr>
           </w:pPr>
-          <w:hyperlink w:anchor="_Toc416175434" w:history="1">
+          <w:hyperlink w:anchor="_Toc416183380" w:history="1">
             <w:r>
               <w:rPr>
                 <w:rStyle w:val="Hyperlink"/>
@@ -5466,7 +5470,7 @@
                 <w:noProof/>
                 <w:webHidden/>
               </w:rPr>
-              <w:instrText xml:space="preserve"> PAGEREF _Toc416175434 \h </w:instrText>
+              <w:instrText xml:space="preserve"> PAGEREF _Toc416183380 \h </w:instrText>
             </w:r>
             <w:r>
               <w:rPr>
@@ -5486,7 +5490,7 @@
                 <w:noProof/>
                 <w:webHidden/>
               </w:rPr>
-              <w:t>9</w:t>
+              <w:t>12</w:t>
             </w:r>
             <w:r>
               <w:rPr>
@@ -5510,7 +5514,7 @@
               <w:lang w:eastAsia="en-CA"/>
             </w:rPr>
           </w:pPr>
-          <w:hyperlink w:anchor="_Toc416175435" w:history="1">
+          <w:hyperlink w:anchor="_Toc416183381" w:history="1">
             <w:r>
               <w:rPr>
                 <w:rStyle w:val="Hyperlink"/>
@@ -5537,7 +5541,7 @@
                 <w:noProof/>
                 <w:webHidden/>
               </w:rPr>
-              <w:instrText xml:space="preserve"> PAGEREF _Toc416175435 \h </w:instrText>
+              <w:instrText xml:space="preserve"> PAGEREF _Toc416183381 \h </w:instrText>
             </w:r>
             <w:r>
               <w:rPr>
@@ -5557,7 +5561,7 @@
                 <w:noProof/>
                 <w:webHidden/>
               </w:rPr>
-              <w:t>10</w:t>
+              <w:t>12</w:t>
             </w:r>
             <w:r>
               <w:rPr>
@@ -5581,7 +5585,7 @@
               <w:lang w:eastAsia="en-CA"/>
             </w:rPr>
           </w:pPr>
-          <w:hyperlink w:anchor="_Toc416175436" w:history="1">
+          <w:hyperlink w:anchor="_Toc416183382" w:history="1">
             <w:r>
               <w:rPr>
                 <w:rStyle w:val="Hyperlink"/>
@@ -5608,7 +5612,7 @@
                 <w:noProof/>
                 <w:webHidden/>
               </w:rPr>
-              <w:instrText xml:space="preserve"> PAGEREF _Toc416175436 \h </w:instrText>
+              <w:instrText xml:space="preserve"> PAGEREF _Toc416183382 \h </w:instrText>
             </w:r>
             <w:r>
               <w:rPr>
@@ -5628,7 +5632,7 @@
                 <w:noProof/>
                 <w:webHidden/>
               </w:rPr>
-              <w:t>10</w:t>
+              <w:t>13</w:t>
             </w:r>
             <w:r>
               <w:rPr>
@@ -5652,7 +5656,7 @@
               <w:lang w:eastAsia="en-CA"/>
             </w:rPr>
           </w:pPr>
-          <w:hyperlink w:anchor="_Toc416175437" w:history="1">
+          <w:hyperlink w:anchor="_Toc416183383" w:history="1">
             <w:r>
               <w:rPr>
                 <w:rStyle w:val="Hyperlink"/>
@@ -5679,7 +5683,7 @@
                 <w:noProof/>
                 <w:webHidden/>
               </w:rPr>
-              <w:instrText xml:space="preserve"> PAGEREF _Toc416175437 \h </w:instrText>
+              <w:instrText xml:space="preserve"> PAGEREF _Toc416183383 \h </w:instrText>
             </w:r>
             <w:r>
               <w:rPr>
@@ -5699,7 +5703,7 @@
                 <w:noProof/>
                 <w:webHidden/>
               </w:rPr>
-              <w:t>10</w:t>
+              <w:t>13</w:t>
             </w:r>
             <w:r>
               <w:rPr>
@@ -5723,7 +5727,7 @@
               <w:lang w:eastAsia="en-CA"/>
             </w:rPr>
           </w:pPr>
-          <w:hyperlink w:anchor="_Toc416175438" w:history="1">
+          <w:hyperlink w:anchor="_Toc416183384" w:history="1">
             <w:r>
               <w:rPr>
                 <w:rStyle w:val="Hyperlink"/>
@@ -5750,7 +5754,7 @@
                 <w:noProof/>
                 <w:webHidden/>
               </w:rPr>
-              <w:instrText xml:space="preserve"> PAGEREF _Toc416175438 \h </w:instrText>
+              <w:instrText xml:space="preserve"> PAGEREF _Toc416183384 \h </w:instrText>
             </w:r>
             <w:r>
               <w:rPr>
@@ -5770,7 +5774,7 @@
                 <w:noProof/>
                 <w:webHidden/>
               </w:rPr>
-              <w:t>10</w:t>
+              <w:t>13</w:t>
             </w:r>
             <w:r>
               <w:rPr>
@@ -5794,7 +5798,7 @@
               <w:lang w:eastAsia="en-CA"/>
             </w:rPr>
           </w:pPr>
-          <w:hyperlink w:anchor="_Toc416175439" w:history="1">
+          <w:hyperlink w:anchor="_Toc416183385" w:history="1">
             <w:r>
               <w:rPr>
                 <w:rStyle w:val="Hyperlink"/>
@@ -5821,7 +5825,7 @@
                 <w:noProof/>
                 <w:webHidden/>
               </w:rPr>
-              <w:instrText xml:space="preserve"> PAGEREF _Toc416175439 \h </w:instrText>
+              <w:instrText xml:space="preserve"> PAGEREF _Toc416183385 \h </w:instrText>
             </w:r>
             <w:r>
               <w:rPr>
@@ -5841,7 +5845,7 @@
                 <w:noProof/>
                 <w:webHidden/>
               </w:rPr>
-              <w:t>11</w:t>
+              <w:t>14</w:t>
             </w:r>
             <w:r>
               <w:rPr>
@@ -5865,7 +5869,7 @@
               <w:lang w:eastAsia="en-CA"/>
             </w:rPr>
           </w:pPr>
-          <w:hyperlink w:anchor="_Toc416175440" w:history="1">
+          <w:hyperlink w:anchor="_Toc416183386" w:history="1">
             <w:r>
               <w:rPr>
                 <w:rStyle w:val="Hyperlink"/>
@@ -5892,7 +5896,7 @@
                 <w:noProof/>
                 <w:webHidden/>
               </w:rPr>
-              <w:instrText xml:space="preserve"> PAGEREF _Toc416175440 \h </w:instrText>
+              <w:instrText xml:space="preserve"> PAGEREF _Toc416183386 \h </w:instrText>
             </w:r>
             <w:r>
               <w:rPr>
@@ -5912,7 +5916,7 @@
                 <w:noProof/>
                 <w:webHidden/>
               </w:rPr>
-              <w:t>11</w:t>
+              <w:t>14</w:t>
             </w:r>
             <w:r>
               <w:rPr>
@@ -5936,7 +5940,7 @@
               <w:lang w:eastAsia="en-CA"/>
             </w:rPr>
           </w:pPr>
-          <w:hyperlink w:anchor="_Toc416175441" w:history="1">
+          <w:hyperlink w:anchor="_Toc416183387" w:history="1">
             <w:r>
               <w:rPr>
                 <w:rStyle w:val="Hyperlink"/>
@@ -5963,7 +5967,7 @@
                 <w:noProof/>
                 <w:webHidden/>
               </w:rPr>
-              <w:instrText xml:space="preserve"> PAGEREF _Toc416175441 \h </w:instrText>
+              <w:instrText xml:space="preserve"> PAGEREF _Toc416183387 \h </w:instrText>
             </w:r>
             <w:r>
               <w:rPr>
@@ -5983,7 +5987,7 @@
                 <w:noProof/>
                 <w:webHidden/>
               </w:rPr>
-              <w:t>11</w:t>
+              <w:t>16</w:t>
             </w:r>
             <w:r>
               <w:rPr>
@@ -6016,12 +6020,12 @@
       <w:pPr>
         <w:pStyle w:val="Heading1"/>
       </w:pPr>
-      <w:bookmarkStart w:id="0" w:name="_Toc416175416"/>
+      <w:bookmarkStart w:id="1" w:name="_Toc416183362"/>
       <w:r>
         <w:lastRenderedPageBreak/>
         <w:t>External</w:t>
       </w:r>
-      <w:bookmarkEnd w:id="0"/>
+      <w:bookmarkEnd w:id="1"/>
     </w:p>
     <w:p/>
     <w:p>
@@ -6043,11 +6047,11 @@
       <w:pPr>
         <w:pStyle w:val="Heading2"/>
       </w:pPr>
-      <w:bookmarkStart w:id="1" w:name="_Toc416175417"/>
+      <w:bookmarkStart w:id="2" w:name="_Toc416183363"/>
       <w:r>
         <w:t>System Requirements</w:t>
       </w:r>
-      <w:bookmarkEnd w:id="1"/>
+      <w:bookmarkEnd w:id="2"/>
     </w:p>
     <w:p/>
     <w:p>
@@ -6074,11 +6078,11 @@
       <w:pPr>
         <w:pStyle w:val="Heading2"/>
       </w:pPr>
-      <w:bookmarkStart w:id="2" w:name="_Toc416175418"/>
+      <w:bookmarkStart w:id="3" w:name="_Toc416183364"/>
       <w:r>
         <w:t>Game Requirements</w:t>
       </w:r>
-      <w:bookmarkEnd w:id="2"/>
+      <w:bookmarkEnd w:id="3"/>
     </w:p>
     <w:p/>
     <w:p>
@@ -6147,12 +6151,12 @@
       <w:pPr>
         <w:pStyle w:val="Heading1"/>
       </w:pPr>
-      <w:bookmarkStart w:id="3" w:name="_Toc416175419"/>
+      <w:bookmarkStart w:id="4" w:name="_Toc416183365"/>
       <w:r>
         <w:lastRenderedPageBreak/>
         <w:t>Internal</w:t>
       </w:r>
-      <w:bookmarkEnd w:id="3"/>
+      <w:bookmarkEnd w:id="4"/>
     </w:p>
     <w:p/>
     <w:p>
@@ -6171,14 +6175,14 @@
       <w:pPr>
         <w:pStyle w:val="Heading2"/>
       </w:pPr>
-      <w:bookmarkStart w:id="4" w:name="_Toc416175420"/>
+      <w:bookmarkStart w:id="5" w:name="_Toc416183366"/>
       <w:r>
         <w:t>Pre-</w:t>
       </w:r>
       <w:r>
         <w:t>Round</w:t>
       </w:r>
-      <w:bookmarkEnd w:id="4"/>
+      <w:bookmarkEnd w:id="5"/>
     </w:p>
     <w:p/>
     <w:p>
@@ -6194,11 +6198,21 @@
       <w:pPr>
         <w:pStyle w:val="Heading3"/>
       </w:pPr>
-      <w:bookmarkStart w:id="5" w:name="_Toc416175421"/>
+      <w:bookmarkStart w:id="6" w:name="_Toc416183367"/>
       <w:r>
         <w:t>The Start Menu</w:t>
       </w:r>
-      <w:bookmarkEnd w:id="5"/>
+      <w:bookmarkEnd w:id="6"/>
+    </w:p>
+    <w:p/>
+    <w:p>
+      <w:r>
+        <w:tab/>
+        <w:t xml:space="preserve">This section describes </w:t>
+      </w:r>
+      <w:r>
+        <w:t>how a game client can utilize the Start Menu.</w:t>
+      </w:r>
     </w:p>
     <w:p/>
     <w:p>
@@ -6206,6 +6220,71 @@
         <w:pStyle w:val="Heading4"/>
       </w:pPr>
       <w:r>
+        <w:t>Game Client View</w:t>
+      </w:r>
+    </w:p>
+    <w:p>
+      <w:r>
+        <w:rPr>
+          <w:noProof/>
+          <w:lang w:eastAsia="en-CA"/>
+        </w:rPr>
+        <w:drawing>
+          <wp:inline distT="0" distB="0" distL="0" distR="0">
+            <wp:extent cx="5943600" cy="3511336"/>
+            <wp:effectExtent l="0" t="0" r="0" b="0"/>
+            <wp:docPr id="11" name="Picture 11" descr="C:\Users\MrChimick\Documents\term-project\Design\GameDesign\references\main.png"/>
+            <wp:cNvGraphicFramePr>
+              <a:graphicFrameLocks xmlns:a="http://schemas.openxmlformats.org/drawingml/2006/main" noChangeAspect="1"/>
+            </wp:cNvGraphicFramePr>
+            <a:graphic xmlns:a="http://schemas.openxmlformats.org/drawingml/2006/main">
+              <a:graphicData uri="http://schemas.openxmlformats.org/drawingml/2006/picture">
+                <pic:pic xmlns:pic="http://schemas.openxmlformats.org/drawingml/2006/picture">
+                  <pic:nvPicPr>
+                    <pic:cNvPr id="0" name="Picture 1" descr="C:\Users\MrChimick\Documents\term-project\Design\GameDesign\references\main.png"/>
+                    <pic:cNvPicPr>
+                      <a:picLocks noChangeAspect="1" noChangeArrowheads="1"/>
+                    </pic:cNvPicPr>
+                  </pic:nvPicPr>
+                  <pic:blipFill>
+                    <a:blip r:embed="rId6">
+                      <a:extLst>
+                        <a:ext uri="{28A0092B-C50C-407E-A947-70E740481C1C}">
+                          <a14:useLocalDpi xmlns:a14="http://schemas.microsoft.com/office/drawing/2010/main" val="0"/>
+                        </a:ext>
+                      </a:extLst>
+                    </a:blip>
+                    <a:srcRect/>
+                    <a:stretch>
+                      <a:fillRect/>
+                    </a:stretch>
+                  </pic:blipFill>
+                  <pic:spPr bwMode="auto">
+                    <a:xfrm>
+                      <a:off x="0" y="0"/>
+                      <a:ext cx="5943600" cy="3511336"/>
+                    </a:xfrm>
+                    <a:prstGeom prst="rect">
+                      <a:avLst/>
+                    </a:prstGeom>
+                    <a:noFill/>
+                    <a:ln>
+                      <a:noFill/>
+                    </a:ln>
+                  </pic:spPr>
+                </pic:pic>
+              </a:graphicData>
+            </a:graphic>
+          </wp:inline>
+        </w:drawing>
+      </w:r>
+    </w:p>
+    <w:p>
+      <w:pPr>
+        <w:pStyle w:val="Heading4"/>
+      </w:pPr>
+      <w:r>
+        <w:lastRenderedPageBreak/>
         <w:t>Description</w:t>
       </w:r>
     </w:p>
@@ -6264,19 +6343,34 @@
         <w:t xml:space="preserve"> button.</w:t>
       </w:r>
     </w:p>
-    <w:p/>
+    <w:p>
+      <w:r>
+        <w:br w:type="page"/>
+      </w:r>
+    </w:p>
     <w:p>
       <w:pPr>
         <w:pStyle w:val="Heading3"/>
       </w:pPr>
-      <w:bookmarkStart w:id="6" w:name="_Toc416175422"/>
-      <w:r>
+      <w:bookmarkStart w:id="7" w:name="_Toc416183368"/>
+      <w:r>
+        <w:lastRenderedPageBreak/>
         <w:t>The Lobby</w:t>
       </w:r>
       <w:r>
         <w:t xml:space="preserve"> Menu</w:t>
       </w:r>
-      <w:bookmarkEnd w:id="6"/>
+      <w:bookmarkEnd w:id="7"/>
+    </w:p>
+    <w:p/>
+    <w:p>
+      <w:r>
+        <w:tab/>
+        <w:t>Th</w:t>
+      </w:r>
+      <w:r>
+        <w:t>is section describes how a game client can utilize the Lobby Menu.</w:t>
+      </w:r>
     </w:p>
     <w:p/>
     <w:p>
@@ -6284,23 +6378,63 @@
         <w:pStyle w:val="Heading4"/>
       </w:pPr>
       <w:r>
-        <w:lastRenderedPageBreak/>
-        <w:t>Description</w:t>
-      </w:r>
-    </w:p>
-    <w:p>
-      <w:r>
-        <w:tab/>
-        <w:t>The Lobby Menu is a hub where a player is kept while waiting for a game round to begin</w:t>
-      </w:r>
-      <w:r>
-        <w:t>.</w:t>
-      </w:r>
-      <w:r>
-        <w:t xml:space="preserve"> There is a counter in the top left for the number of players in the lobby, and it allows the player to select which classes they wish to be for the next round.</w:t>
-      </w:r>
-      <w:r>
-        <w:t xml:space="preserve"> The can also leave the server and return to the start menu.</w:t>
+        <w:t>Game Client</w:t>
+      </w:r>
+    </w:p>
+    <w:p>
+      <w:r>
+        <w:rPr>
+          <w:noProof/>
+          <w:lang w:eastAsia="en-CA"/>
+        </w:rPr>
+        <w:drawing>
+          <wp:inline distT="0" distB="0" distL="0" distR="0">
+            <wp:extent cx="5943600" cy="3513115"/>
+            <wp:effectExtent l="0" t="0" r="0" b="0"/>
+            <wp:docPr id="33" name="Picture 33" descr="C:\Users\MrChimick\Documents\term-project\Design\GameDesign\references\w-v.png"/>
+            <wp:cNvGraphicFramePr>
+              <a:graphicFrameLocks xmlns:a="http://schemas.openxmlformats.org/drawingml/2006/main" noChangeAspect="1"/>
+            </wp:cNvGraphicFramePr>
+            <a:graphic xmlns:a="http://schemas.openxmlformats.org/drawingml/2006/main">
+              <a:graphicData uri="http://schemas.openxmlformats.org/drawingml/2006/picture">
+                <pic:pic xmlns:pic="http://schemas.openxmlformats.org/drawingml/2006/picture">
+                  <pic:nvPicPr>
+                    <pic:cNvPr id="0" name="Picture 2" descr="C:\Users\MrChimick\Documents\term-project\Design\GameDesign\references\w-v.png"/>
+                    <pic:cNvPicPr>
+                      <a:picLocks noChangeAspect="1" noChangeArrowheads="1"/>
+                    </pic:cNvPicPr>
+                  </pic:nvPicPr>
+                  <pic:blipFill>
+                    <a:blip r:embed="rId7">
+                      <a:extLst>
+                        <a:ext uri="{28A0092B-C50C-407E-A947-70E740481C1C}">
+                          <a14:useLocalDpi xmlns:a14="http://schemas.microsoft.com/office/drawing/2010/main" val="0"/>
+                        </a:ext>
+                      </a:extLst>
+                    </a:blip>
+                    <a:srcRect/>
+                    <a:stretch>
+                      <a:fillRect/>
+                    </a:stretch>
+                  </pic:blipFill>
+                  <pic:spPr bwMode="auto">
+                    <a:xfrm>
+                      <a:off x="0" y="0"/>
+                      <a:ext cx="5943600" cy="3513115"/>
+                    </a:xfrm>
+                    <a:prstGeom prst="rect">
+                      <a:avLst/>
+                    </a:prstGeom>
+                    <a:noFill/>
+                    <a:ln>
+                      <a:noFill/>
+                    </a:ln>
+                  </pic:spPr>
+                </pic:pic>
+              </a:graphicData>
+            </a:graphic>
+          </wp:inline>
+        </w:drawing>
       </w:r>
     </w:p>
     <w:p>
@@ -6308,6 +6442,29 @@
         <w:pStyle w:val="Heading4"/>
       </w:pPr>
       <w:r>
+        <w:t>Description</w:t>
+      </w:r>
+    </w:p>
+    <w:p>
+      <w:r>
+        <w:tab/>
+        <w:t>The Lobby Menu is a hub where a player is kept while waiting for a game round to begin</w:t>
+      </w:r>
+      <w:r>
+        <w:t>.</w:t>
+      </w:r>
+      <w:r>
+        <w:t xml:space="preserve"> There is a counter in the top left for the number of players in the lobby, and it allows the player to select which classes they wish to be for the next round.</w:t>
+      </w:r>
+      <w:r>
+        <w:t xml:space="preserve"> The can also leave the server and return to the start menu.</w:t>
+      </w:r>
+    </w:p>
+    <w:p>
+      <w:pPr>
+        <w:pStyle w:val="Heading4"/>
+      </w:pPr>
+      <w:r>
         <w:t>Interaction</w:t>
       </w:r>
     </w:p>
@@ -6326,7 +6483,11 @@
         <w:t>Once at least four players have joined the lobby, the timer will begin to countdown, and the game round will start. Players can join or leave during this time, but the game round will not start without at least four players.</w:t>
       </w:r>
       <w:r>
-        <w:t xml:space="preserve"> Four of the players in the lobby will be randomly chosen as vessels, with the remainder being deities</w:t>
+        <w:t xml:space="preserve"> Four of the players in the lobby will be randomly </w:t>
+      </w:r>
+      <w:r>
+        <w:lastRenderedPageBreak/>
+        <w:t>chosen as vessels, with the remainder being deities</w:t>
       </w:r>
       <w:r>
         <w:t>.</w:t>
@@ -6346,14 +6507,14 @@
       <w:pPr>
         <w:pStyle w:val="Heading2"/>
       </w:pPr>
-      <w:bookmarkStart w:id="7" w:name="_Toc416175423"/>
+      <w:bookmarkStart w:id="8" w:name="_Toc416183369"/>
       <w:r>
         <w:t>Peri-</w:t>
       </w:r>
       <w:r>
         <w:t>Round</w:t>
       </w:r>
-      <w:bookmarkEnd w:id="7"/>
+      <w:bookmarkEnd w:id="8"/>
     </w:p>
     <w:p/>
     <w:p>
@@ -6369,11 +6530,11 @@
       <w:pPr>
         <w:pStyle w:val="Heading3"/>
       </w:pPr>
-      <w:bookmarkStart w:id="8" w:name="_Toc416175424"/>
+      <w:bookmarkStart w:id="9" w:name="_Toc416183370"/>
       <w:r>
         <w:t>Game Rules</w:t>
       </w:r>
-      <w:bookmarkEnd w:id="8"/>
+      <w:bookmarkEnd w:id="9"/>
     </w:p>
     <w:p/>
     <w:p>
@@ -6418,7 +6579,6 @@
         <w:ind w:firstLine="720"/>
       </w:pPr>
       <w:r>
-        <w:lastRenderedPageBreak/>
         <w:t>Across the map, there are randomly spawned gatekeepers.</w:t>
       </w:r>
     </w:p>
@@ -6445,16 +6605,21 @@
         <w:t xml:space="preserve"> (See the Post-Round section)</w:t>
       </w:r>
     </w:p>
-    <w:p/>
+    <w:p>
+      <w:r>
+        <w:br w:type="page"/>
+      </w:r>
+    </w:p>
     <w:p>
       <w:pPr>
         <w:pStyle w:val="Heading3"/>
       </w:pPr>
-      <w:bookmarkStart w:id="9" w:name="_Toc416175425"/>
-      <w:r>
+      <w:bookmarkStart w:id="10" w:name="_Toc416183371"/>
+      <w:r>
+        <w:lastRenderedPageBreak/>
         <w:t>Vessels</w:t>
       </w:r>
-      <w:bookmarkEnd w:id="9"/>
+      <w:bookmarkEnd w:id="10"/>
     </w:p>
     <w:p/>
     <w:p>
@@ -6484,22 +6649,63 @@
         <w:pStyle w:val="Heading4"/>
       </w:pPr>
       <w:r>
-        <w:t>Interface</w:t>
-      </w:r>
-    </w:p>
-    <w:p>
-      <w:r>
-        <w:tab/>
-        <w:t>During play, there are elements of the screen that represent values of the vessel. In the center of the screen, there is the avatar that represents the vessel. In the top left, there is a number that represents the vessel’s experience level. Directly adjacent to the experience level there is a red bar that represents the vessel’s health.</w:t>
-      </w:r>
-      <w:r>
-        <w:t xml:space="preserve"> In the top right, there is a box that contains a view of the game map at a higher perspective, it shows everyt</w:t>
-      </w:r>
-      <w:r>
-        <w:t>hing on the map within the bounds</w:t>
-      </w:r>
-      <w:r>
-        <w:t xml:space="preserve"> of the higher view.</w:t>
+        <w:t>Game Client</w:t>
+      </w:r>
+    </w:p>
+    <w:p>
+      <w:r>
+        <w:rPr>
+          <w:noProof/>
+          <w:lang w:eastAsia="en-CA"/>
+        </w:rPr>
+        <w:drawing>
+          <wp:inline distT="0" distB="0" distL="0" distR="0">
+            <wp:extent cx="5943600" cy="3506985"/>
+            <wp:effectExtent l="0" t="0" r="0" b="0"/>
+            <wp:docPr id="34" name="Picture 34" descr="C:\Users\MrChimick\Documents\term-project\Design\GameDesign\references\g3.png"/>
+            <wp:cNvGraphicFramePr>
+              <a:graphicFrameLocks xmlns:a="http://schemas.openxmlformats.org/drawingml/2006/main" noChangeAspect="1"/>
+            </wp:cNvGraphicFramePr>
+            <a:graphic xmlns:a="http://schemas.openxmlformats.org/drawingml/2006/main">
+              <a:graphicData uri="http://schemas.openxmlformats.org/drawingml/2006/picture">
+                <pic:pic xmlns:pic="http://schemas.openxmlformats.org/drawingml/2006/picture">
+                  <pic:nvPicPr>
+                    <pic:cNvPr id="0" name="Picture 3" descr="C:\Users\MrChimick\Documents\term-project\Design\GameDesign\references\g3.png"/>
+                    <pic:cNvPicPr>
+                      <a:picLocks noChangeAspect="1" noChangeArrowheads="1"/>
+                    </pic:cNvPicPr>
+                  </pic:nvPicPr>
+                  <pic:blipFill>
+                    <a:blip r:embed="rId8">
+                      <a:extLst>
+                        <a:ext uri="{28A0092B-C50C-407E-A947-70E740481C1C}">
+                          <a14:useLocalDpi xmlns:a14="http://schemas.microsoft.com/office/drawing/2010/main" val="0"/>
+                        </a:ext>
+                      </a:extLst>
+                    </a:blip>
+                    <a:srcRect/>
+                    <a:stretch>
+                      <a:fillRect/>
+                    </a:stretch>
+                  </pic:blipFill>
+                  <pic:spPr bwMode="auto">
+                    <a:xfrm>
+                      <a:off x="0" y="0"/>
+                      <a:ext cx="5943600" cy="3506985"/>
+                    </a:xfrm>
+                    <a:prstGeom prst="rect">
+                      <a:avLst/>
+                    </a:prstGeom>
+                    <a:noFill/>
+                    <a:ln>
+                      <a:noFill/>
+                    </a:ln>
+                  </pic:spPr>
+                </pic:pic>
+              </a:graphicData>
+            </a:graphic>
+          </wp:inline>
+        </w:drawing>
       </w:r>
     </w:p>
     <w:p>
@@ -6507,16 +6713,28 @@
         <w:pStyle w:val="Heading4"/>
       </w:pPr>
       <w:r>
-        <w:t>Movement</w:t>
+        <w:t>Interface</w:t>
       </w:r>
     </w:p>
     <w:p>
       <w:r>
         <w:tab/>
-        <w:t>Through keyboard input, the player can move the vessel avatar, and thus the camera. This allows the vessel to traverse the game map.</w:t>
-      </w:r>
-      <w:r>
-        <w:t xml:space="preserve"> The keyboard controls are: W to move up, A to move left, D to move right, and S to move down.</w:t>
+        <w:t xml:space="preserve">During play, there are elements of the screen that represent values of the vessel. In the center of the screen, there is the avatar that represents the vessel. </w:t>
+      </w:r>
+      <w:r>
+        <w:t xml:space="preserve">In the top left </w:t>
+      </w:r>
+      <w:r>
+        <w:t>there is a red bar that represents the vessel’s health.</w:t>
+      </w:r>
+      <w:r>
+        <w:t xml:space="preserve"> In the top right, there is a box that contains a view of the game map at a higher perspective, it shows everyt</w:t>
+      </w:r>
+      <w:r>
+        <w:t>hing on the map within the bounds</w:t>
+      </w:r>
+      <w:r>
+        <w:t xml:space="preserve"> of the higher view.</w:t>
       </w:r>
     </w:p>
     <w:p>
@@ -6524,16 +6742,16 @@
         <w:pStyle w:val="Heading4"/>
       </w:pPr>
       <w:r>
-        <w:t>Combat</w:t>
+        <w:t>Movement</w:t>
       </w:r>
     </w:p>
     <w:p>
       <w:r>
         <w:tab/>
-        <w:t>Each vessel is equipped with a weapon</w:t>
-      </w:r>
-      <w:r>
-        <w:t>, and can use their weapon by clicking on the screen. The weapon will fire a projectile from the vessel avatar towards the point of click.</w:t>
+        <w:t>Through keyboard input, the player can move the vessel avatar, and thus the camera. This allows the vessel to traverse the game map.</w:t>
+      </w:r>
+      <w:r>
+        <w:t xml:space="preserve"> The keyboard controls are: W to move up, A to move left, D to move right, and S to move down.</w:t>
       </w:r>
     </w:p>
     <w:p>
@@ -6542,19 +6760,16 @@
       </w:pPr>
       <w:r>
         <w:lastRenderedPageBreak/>
-        <w:t>Experience</w:t>
+        <w:t>Combat</w:t>
       </w:r>
     </w:p>
     <w:p>
       <w:r>
         <w:tab/>
-        <w:t>By killing gatekeepers or other vessels, a vessel can gain experience. After enough experience is gained, the vessel will Level Up. Levelling up causes an increase to the vessels attack power</w:t>
-      </w:r>
-      <w:r>
-        <w:t>, the vessel’s speed,</w:t>
-      </w:r>
-      <w:r>
-        <w:t xml:space="preserve"> and the value of the vessel’s health bar.</w:t>
+        <w:t>Each vessel is equipped with a weapon</w:t>
+      </w:r>
+      <w:r>
+        <w:t>, and can use their weapon by clicking on the screen. The weapon will fire a projectile from the vessel avatar towards the point of click.</w:t>
       </w:r>
     </w:p>
     <w:p>
@@ -6562,6 +6777,26 @@
         <w:pStyle w:val="Heading4"/>
       </w:pPr>
       <w:r>
+        <w:t>Experience</w:t>
+      </w:r>
+    </w:p>
+    <w:p>
+      <w:r>
+        <w:tab/>
+        <w:t>By killing gatekeepers or other vessels, a vessel can gain experience. After enough experience is gained, the vessel will Level Up. Levelling up causes an increase to the vessels attack power</w:t>
+      </w:r>
+      <w:r>
+        <w:t>, the vessel’s speed,</w:t>
+      </w:r>
+      <w:r>
+        <w:t xml:space="preserve"> and the value of the vessel’s health bar.</w:t>
+      </w:r>
+    </w:p>
+    <w:p>
+      <w:pPr>
+        <w:pStyle w:val="Heading4"/>
+      </w:pPr>
+      <w:r>
         <w:t>Scoring</w:t>
       </w:r>
     </w:p>
@@ -6576,11 +6811,11 @@
       <w:pPr>
         <w:pStyle w:val="Heading3"/>
       </w:pPr>
-      <w:bookmarkStart w:id="10" w:name="_Toc416175426"/>
+      <w:bookmarkStart w:id="11" w:name="_Toc416183372"/>
       <w:r>
         <w:t>Deities</w:t>
       </w:r>
-      <w:bookmarkEnd w:id="10"/>
+      <w:bookmarkEnd w:id="11"/>
     </w:p>
     <w:p/>
     <w:p>
@@ -6598,13 +6833,12 @@
         <w:pStyle w:val="Heading4"/>
       </w:pPr>
       <w:r>
-        <w:t>Camera</w:t>
-      </w:r>
-    </w:p>
-    <w:p>
-      <w:r>
-        <w:tab/>
-        <w:t>The deity can move their camera much the same way the vessels can: W to move up, A to move left, D to move right, and S to move down.</w:t>
+        <w:t>Game Client</w:t>
+      </w:r>
+    </w:p>
+    <w:p>
+      <w:r>
+        <w:t>//</w:t>
       </w:r>
     </w:p>
     <w:p>
@@ -6612,19 +6846,12 @@
         <w:pStyle w:val="Heading4"/>
       </w:pPr>
       <w:r>
-        <w:t>Abilities</w:t>
-      </w:r>
-    </w:p>
-    <w:p>
-      <w:r>
-        <w:tab/>
-        <w:t>Deities are given abilities, the same abilities the user selected in the Lobby Menu</w:t>
-      </w:r>
-      <w:r>
-        <w:t xml:space="preserve">, and can use their abilities to affect the round. Abilities are casted by clicking the ability icon, and is directed at the area inside the target reticle. Abilities require </w:t>
-      </w:r>
-      <w:r>
-        <w:t>that there be a target within the reticle to affect, else the ability will miss with no effect.</w:t>
+        <w:t>Interface</w:t>
+      </w:r>
+    </w:p>
+    <w:p>
+      <w:r>
+        <w:t>//</w:t>
       </w:r>
     </w:p>
     <w:p>
@@ -6632,6 +6859,41 @@
         <w:pStyle w:val="Heading4"/>
       </w:pPr>
       <w:r>
+        <w:t>Camera</w:t>
+      </w:r>
+    </w:p>
+    <w:p>
+      <w:r>
+        <w:tab/>
+        <w:t>The deity can move their camera much the same way the vessels can: W to move up, A to move left, D to move right, and S to move down.</w:t>
+      </w:r>
+    </w:p>
+    <w:p>
+      <w:pPr>
+        <w:pStyle w:val="Heading4"/>
+      </w:pPr>
+      <w:r>
+        <w:t>Abilities</w:t>
+      </w:r>
+    </w:p>
+    <w:p>
+      <w:r>
+        <w:tab/>
+        <w:t>Deities are given abilities, the same abilities the user selected in the Lobby Menu</w:t>
+      </w:r>
+      <w:r>
+        <w:t xml:space="preserve">, and can use their abilities to affect the round. Abilities are casted by clicking the ability icon, and is directed at the area inside the target reticle. Abilities require </w:t>
+      </w:r>
+      <w:r>
+        <w:t>that there be a target within the reticle to affect, else the ability will miss with no effect.</w:t>
+      </w:r>
+    </w:p>
+    <w:p>
+      <w:pPr>
+        <w:pStyle w:val="Heading4"/>
+      </w:pPr>
+      <w:r>
+        <w:lastRenderedPageBreak/>
         <w:t>Scoring</w:t>
       </w:r>
     </w:p>
@@ -6649,11 +6911,11 @@
       <w:pPr>
         <w:pStyle w:val="Heading3"/>
       </w:pPr>
-      <w:bookmarkStart w:id="11" w:name="_Toc416175427"/>
+      <w:bookmarkStart w:id="12" w:name="_Toc416183373"/>
       <w:r>
         <w:t>Gatekeepers</w:t>
       </w:r>
-      <w:bookmarkEnd w:id="11"/>
+      <w:bookmarkEnd w:id="12"/>
     </w:p>
     <w:p/>
     <w:p>
@@ -6668,13 +6930,63 @@
         <w:pStyle w:val="Heading4"/>
       </w:pPr>
       <w:r>
-        <w:t>Lost Souls</w:t>
-      </w:r>
-    </w:p>
-    <w:p>
-      <w:r>
-        <w:tab/>
-        <w:t>Lost Souls are the weaker gatekeepers, the minions of the Guardians. Lost souls are fairly small and can do little damage to the vessel.</w:t>
+        <w:t>Example</w:t>
+      </w:r>
+    </w:p>
+    <w:p>
+      <w:r>
+        <w:rPr>
+          <w:noProof/>
+          <w:lang w:eastAsia="en-CA"/>
+        </w:rPr>
+        <w:drawing>
+          <wp:inline distT="0" distB="0" distL="0" distR="0">
+            <wp:extent cx="5943600" cy="3504420"/>
+            <wp:effectExtent l="0" t="0" r="0" b="1270"/>
+            <wp:docPr id="35" name="Picture 35" descr="C:\Users\MrChimick\Documents\term-project\Design\GameDesign\references\g2.png"/>
+            <wp:cNvGraphicFramePr>
+              <a:graphicFrameLocks xmlns:a="http://schemas.openxmlformats.org/drawingml/2006/main" noChangeAspect="1"/>
+            </wp:cNvGraphicFramePr>
+            <a:graphic xmlns:a="http://schemas.openxmlformats.org/drawingml/2006/main">
+              <a:graphicData uri="http://schemas.openxmlformats.org/drawingml/2006/picture">
+                <pic:pic xmlns:pic="http://schemas.openxmlformats.org/drawingml/2006/picture">
+                  <pic:nvPicPr>
+                    <pic:cNvPr id="0" name="Picture 4" descr="C:\Users\MrChimick\Documents\term-project\Design\GameDesign\references\g2.png"/>
+                    <pic:cNvPicPr>
+                      <a:picLocks noChangeAspect="1" noChangeArrowheads="1"/>
+                    </pic:cNvPicPr>
+                  </pic:nvPicPr>
+                  <pic:blipFill>
+                    <a:blip r:embed="rId9">
+                      <a:extLst>
+                        <a:ext uri="{28A0092B-C50C-407E-A947-70E740481C1C}">
+                          <a14:useLocalDpi xmlns:a14="http://schemas.microsoft.com/office/drawing/2010/main" val="0"/>
+                        </a:ext>
+                      </a:extLst>
+                    </a:blip>
+                    <a:srcRect/>
+                    <a:stretch>
+                      <a:fillRect/>
+                    </a:stretch>
+                  </pic:blipFill>
+                  <pic:spPr bwMode="auto">
+                    <a:xfrm>
+                      <a:off x="0" y="0"/>
+                      <a:ext cx="5943600" cy="3504420"/>
+                    </a:xfrm>
+                    <a:prstGeom prst="rect">
+                      <a:avLst/>
+                    </a:prstGeom>
+                    <a:noFill/>
+                    <a:ln>
+                      <a:noFill/>
+                    </a:ln>
+                  </pic:spPr>
+                </pic:pic>
+              </a:graphicData>
+            </a:graphic>
+          </wp:inline>
+        </w:drawing>
       </w:r>
     </w:p>
     <w:p>
@@ -6682,6 +6994,20 @@
         <w:pStyle w:val="Heading4"/>
       </w:pPr>
       <w:r>
+        <w:t>Lost Souls</w:t>
+      </w:r>
+    </w:p>
+    <w:p>
+      <w:r>
+        <w:tab/>
+        <w:t>Lost Souls are the weaker gatekeepers, the minions of the Guardians. Lost souls are fairly small and can do little damage to the vessel.</w:t>
+      </w:r>
+    </w:p>
+    <w:p>
+      <w:pPr>
+        <w:pStyle w:val="Heading4"/>
+      </w:pPr>
+      <w:r>
         <w:t>Guardians</w:t>
       </w:r>
     </w:p>
@@ -6699,11 +7025,11 @@
       <w:pPr>
         <w:pStyle w:val="Heading3"/>
       </w:pPr>
-      <w:bookmarkStart w:id="12" w:name="_Toc416175428"/>
+      <w:bookmarkStart w:id="13" w:name="_Toc416183374"/>
       <w:r>
         <w:t>Ghosts</w:t>
       </w:r>
-      <w:bookmarkEnd w:id="12"/>
+      <w:bookmarkEnd w:id="13"/>
     </w:p>
     <w:p/>
     <w:p>
@@ -6723,14 +7049,14 @@
       <w:pPr>
         <w:pStyle w:val="Heading2"/>
       </w:pPr>
-      <w:bookmarkStart w:id="13" w:name="_Toc416175429"/>
+      <w:bookmarkStart w:id="14" w:name="_Toc416183375"/>
       <w:r>
         <w:t>Post-</w:t>
       </w:r>
       <w:r>
         <w:t>Round</w:t>
       </w:r>
-      <w:bookmarkEnd w:id="13"/>
+      <w:bookmarkEnd w:id="14"/>
     </w:p>
     <w:p/>
     <w:p>
@@ -6757,12 +7083,12 @@
       <w:pPr>
         <w:pStyle w:val="Heading1"/>
       </w:pPr>
-      <w:bookmarkStart w:id="14" w:name="_Toc416175430"/>
+      <w:bookmarkStart w:id="15" w:name="_Toc416183376"/>
       <w:r>
         <w:lastRenderedPageBreak/>
         <w:t>Encyclopedia</w:t>
       </w:r>
-      <w:bookmarkEnd w:id="14"/>
+      <w:bookmarkEnd w:id="15"/>
     </w:p>
     <w:p/>
     <w:p>
@@ -6784,11 +7110,11 @@
       <w:pPr>
         <w:pStyle w:val="Heading2"/>
       </w:pPr>
-      <w:bookmarkStart w:id="15" w:name="_Toc416175431"/>
+      <w:bookmarkStart w:id="16" w:name="_Toc416183377"/>
       <w:r>
         <w:t>Game Map</w:t>
       </w:r>
-      <w:bookmarkEnd w:id="15"/>
+      <w:bookmarkEnd w:id="16"/>
     </w:p>
     <w:p/>
     <w:p>
@@ -6802,11 +7128,11 @@
       <w:pPr>
         <w:pStyle w:val="Heading3"/>
       </w:pPr>
-      <w:bookmarkStart w:id="16" w:name="_Toc416175432"/>
+      <w:bookmarkStart w:id="17" w:name="_Toc416183378"/>
       <w:r>
         <w:t>Generation</w:t>
       </w:r>
-      <w:bookmarkEnd w:id="16"/>
+      <w:bookmarkEnd w:id="17"/>
     </w:p>
     <w:p/>
     <w:p>
@@ -6836,25 +7162,88 @@
         <w:pStyle w:val="Heading4"/>
       </w:pPr>
       <w:r>
-        <w:t>Tiles</w:t>
-      </w:r>
-    </w:p>
-    <w:p>
-      <w:r>
-        <w:tab/>
-        <w:t>There are types of tiles, there are stone tiles and grass tiles. There is always a large cluster of stone tiles in the center of the map, with an outer ring of grass tiles.</w:t>
-      </w:r>
-      <w:r>
-        <w:t xml:space="preserve"> Random numbers of gatekeepers spawn on these tiles.</w:t>
-      </w:r>
-      <w:bookmarkStart w:id="17" w:name="_GoBack"/>
-      <w:bookmarkEnd w:id="17"/>
+        <w:t>Example</w:t>
+      </w:r>
+    </w:p>
+    <w:p>
+      <w:r>
+        <w:rPr>
+          <w:noProof/>
+          <w:lang w:eastAsia="en-CA"/>
+        </w:rPr>
+        <w:drawing>
+          <wp:inline distT="0" distB="0" distL="0" distR="0">
+            <wp:extent cx="5943600" cy="3493168"/>
+            <wp:effectExtent l="0" t="0" r="0" b="0"/>
+            <wp:docPr id="36" name="Picture 36" descr="C:\Users\MrChimick\Documents\term-project\Design\GameDesign\references\g1.png"/>
+            <wp:cNvGraphicFramePr>
+              <a:graphicFrameLocks xmlns:a="http://schemas.openxmlformats.org/drawingml/2006/main" noChangeAspect="1"/>
+            </wp:cNvGraphicFramePr>
+            <a:graphic xmlns:a="http://schemas.openxmlformats.org/drawingml/2006/main">
+              <a:graphicData uri="http://schemas.openxmlformats.org/drawingml/2006/picture">
+                <pic:pic xmlns:pic="http://schemas.openxmlformats.org/drawingml/2006/picture">
+                  <pic:nvPicPr>
+                    <pic:cNvPr id="0" name="Picture 5" descr="C:\Users\MrChimick\Documents\term-project\Design\GameDesign\references\g1.png"/>
+                    <pic:cNvPicPr>
+                      <a:picLocks noChangeAspect="1" noChangeArrowheads="1"/>
+                    </pic:cNvPicPr>
+                  </pic:nvPicPr>
+                  <pic:blipFill>
+                    <a:blip r:embed="rId10">
+                      <a:extLst>
+                        <a:ext uri="{28A0092B-C50C-407E-A947-70E740481C1C}">
+                          <a14:useLocalDpi xmlns:a14="http://schemas.microsoft.com/office/drawing/2010/main" val="0"/>
+                        </a:ext>
+                      </a:extLst>
+                    </a:blip>
+                    <a:srcRect/>
+                    <a:stretch>
+                      <a:fillRect/>
+                    </a:stretch>
+                  </pic:blipFill>
+                  <pic:spPr bwMode="auto">
+                    <a:xfrm>
+                      <a:off x="0" y="0"/>
+                      <a:ext cx="5943600" cy="3493168"/>
+                    </a:xfrm>
+                    <a:prstGeom prst="rect">
+                      <a:avLst/>
+                    </a:prstGeom>
+                    <a:noFill/>
+                    <a:ln>
+                      <a:noFill/>
+                    </a:ln>
+                  </pic:spPr>
+                </pic:pic>
+              </a:graphicData>
+            </a:graphic>
+          </wp:inline>
+        </w:drawing>
+      </w:r>
     </w:p>
     <w:p>
       <w:pPr>
         <w:pStyle w:val="Heading4"/>
       </w:pPr>
       <w:r>
+        <w:lastRenderedPageBreak/>
+        <w:t>Tiles</w:t>
+      </w:r>
+    </w:p>
+    <w:p>
+      <w:r>
+        <w:tab/>
+        <w:t>There are types of tiles, there are stone tiles and grass tiles. There is always a large cluster of stone tiles in the center of the map, with an outer ring of grass tiles.</w:t>
+      </w:r>
+      <w:r>
+        <w:t xml:space="preserve"> Random numbers of gatekeepers spawn on these tiles.</w:t>
+      </w:r>
+    </w:p>
+    <w:p>
+      <w:pPr>
+        <w:pStyle w:val="Heading4"/>
+      </w:pPr>
+      <w:r>
         <w:t>Vessels</w:t>
       </w:r>
       <w:r>
@@ -6872,7 +7261,7 @@
       <w:pPr>
         <w:pStyle w:val="Heading2"/>
       </w:pPr>
-      <w:bookmarkStart w:id="18" w:name="_Toc416175433"/>
+      <w:bookmarkStart w:id="18" w:name="_Toc416183379"/>
       <w:r>
         <w:t>Vessel</w:t>
       </w:r>
@@ -6893,26 +7282,39 @@
       <w:pPr>
         <w:pStyle w:val="Heading3"/>
       </w:pPr>
-      <w:bookmarkStart w:id="19" w:name="_Toc416175434"/>
+      <w:bookmarkStart w:id="19" w:name="_Toc416183380"/>
       <w:r>
         <w:t>Warrior</w:t>
       </w:r>
       <w:bookmarkEnd w:id="19"/>
     </w:p>
-    <w:p/>
-    <w:p>
-      <w:r>
-        <w:lastRenderedPageBreak/>
+    <w:p>
+      <w:pPr>
+        <w:pStyle w:val="Heading4"/>
+      </w:pPr>
+    </w:p>
+    <w:p>
+      <w:r>
         <w:tab/>
         <w:t>The warrior class is a vessel that starts with a high health value but has a very short range attack.</w:t>
       </w:r>
     </w:p>
+    <w:p/>
+    <w:p>
+      <w:pPr>
+        <w:pStyle w:val="Heading4"/>
+      </w:pPr>
+      <w:r>
+        <w:t>Example</w:t>
+      </w:r>
+    </w:p>
+    <w:p/>
     <w:p/>
     <w:p>
       <w:pPr>
         <w:pStyle w:val="Heading3"/>
       </w:pPr>
-      <w:bookmarkStart w:id="20" w:name="_Toc416175435"/>
+      <w:bookmarkStart w:id="20" w:name="_Toc416183381"/>
       <w:r>
         <w:t>Shaman</w:t>
       </w:r>
@@ -6925,13 +7327,24 @@
         <w:t>The shaman class is a vessel that starts with a low health value but a high power long range attack.</w:t>
       </w:r>
     </w:p>
+    <w:p/>
+    <w:p>
+      <w:pPr>
+        <w:pStyle w:val="Heading4"/>
+      </w:pPr>
+      <w:r>
+        <w:t>Example</w:t>
+      </w:r>
+    </w:p>
+    <w:p/>
     <w:p/>
     <w:p>
       <w:pPr>
         <w:pStyle w:val="Heading2"/>
       </w:pPr>
-      <w:bookmarkStart w:id="21" w:name="_Toc416175436"/>
-      <w:r>
+      <w:bookmarkStart w:id="21" w:name="_Toc416183382"/>
+      <w:r>
+        <w:lastRenderedPageBreak/>
         <w:t>Deit</w:t>
       </w:r>
       <w:r>
@@ -6951,7 +7364,7 @@
       <w:pPr>
         <w:pStyle w:val="Heading3"/>
       </w:pPr>
-      <w:bookmarkStart w:id="22" w:name="_Toc416175437"/>
+      <w:bookmarkStart w:id="22" w:name="_Toc416183383"/>
       <w:r>
         <w:t>Vitality</w:t>
       </w:r>
@@ -7009,7 +7422,7 @@
       <w:pPr>
         <w:pStyle w:val="Heading3"/>
       </w:pPr>
-      <w:bookmarkStart w:id="23" w:name="_Toc416175438"/>
+      <w:bookmarkStart w:id="23" w:name="_Toc416183384"/>
       <w:r>
         <w:t>Demise</w:t>
       </w:r>
@@ -7066,7 +7479,7 @@
       <w:pPr>
         <w:pStyle w:val="Heading2"/>
       </w:pPr>
-      <w:bookmarkStart w:id="24" w:name="_Toc416175439"/>
+      <w:bookmarkStart w:id="24" w:name="_Toc416183385"/>
       <w:r>
         <w:t>Gatekeepers</w:t>
       </w:r>
@@ -7084,7 +7497,7 @@
       <w:pPr>
         <w:pStyle w:val="Heading3"/>
       </w:pPr>
-      <w:bookmarkStart w:id="25" w:name="_Toc416175440"/>
+      <w:bookmarkStart w:id="25" w:name="_Toc416183386"/>
       <w:r>
         <w:t>The Lost</w:t>
       </w:r>
@@ -7116,6 +7529,76 @@
         <w:pStyle w:val="Heading4"/>
       </w:pPr>
       <w:r>
+        <w:t>Example</w:t>
+      </w:r>
+    </w:p>
+    <w:p>
+      <w:r>
+        <w:rPr>
+          <w:noProof/>
+          <w:lang w:eastAsia="en-CA"/>
+        </w:rPr>
+        <w:drawing>
+          <wp:inline distT="0" distB="0" distL="0" distR="0">
+            <wp:extent cx="2698750" cy="2540000"/>
+            <wp:effectExtent l="0" t="0" r="6350" b="0"/>
+            <wp:docPr id="47" name="Picture 47" descr="C:\Users\MrChimick\Documents\term-project\Design\GameDesign\references\bug - Copy.png"/>
+            <wp:cNvGraphicFramePr>
+              <a:graphicFrameLocks xmlns:a="http://schemas.openxmlformats.org/drawingml/2006/main" noChangeAspect="1"/>
+            </wp:cNvGraphicFramePr>
+            <a:graphic xmlns:a="http://schemas.openxmlformats.org/drawingml/2006/main">
+              <a:graphicData uri="http://schemas.openxmlformats.org/drawingml/2006/picture">
+                <pic:pic xmlns:pic="http://schemas.openxmlformats.org/drawingml/2006/picture">
+                  <pic:nvPicPr>
+                    <pic:cNvPr id="0" name="Picture 16" descr="C:\Users\MrChimick\Documents\term-project\Design\GameDesign\references\bug - Copy.png"/>
+                    <pic:cNvPicPr>
+                      <a:picLocks noChangeAspect="1" noChangeArrowheads="1"/>
+                    </pic:cNvPicPr>
+                  </pic:nvPicPr>
+                  <pic:blipFill>
+                    <a:blip r:embed="rId11">
+                      <a:extLst>
+                        <a:ext uri="{28A0092B-C50C-407E-A947-70E740481C1C}">
+                          <a14:useLocalDpi xmlns:a14="http://schemas.microsoft.com/office/drawing/2010/main" val="0"/>
+                        </a:ext>
+                      </a:extLst>
+                    </a:blip>
+                    <a:srcRect/>
+                    <a:stretch>
+                      <a:fillRect/>
+                    </a:stretch>
+                  </pic:blipFill>
+                  <pic:spPr bwMode="auto">
+                    <a:xfrm>
+                      <a:off x="0" y="0"/>
+                      <a:ext cx="2698750" cy="2540000"/>
+                    </a:xfrm>
+                    <a:prstGeom prst="rect">
+                      <a:avLst/>
+                    </a:prstGeom>
+                    <a:noFill/>
+                    <a:ln>
+                      <a:noFill/>
+                    </a:ln>
+                  </pic:spPr>
+                </pic:pic>
+              </a:graphicData>
+            </a:graphic>
+          </wp:inline>
+        </w:drawing>
+      </w:r>
+    </w:p>
+    <w:p>
+      <w:r>
+        <w:br w:type="page"/>
+      </w:r>
+    </w:p>
+    <w:p>
+      <w:pPr>
+        <w:pStyle w:val="Heading4"/>
+      </w:pPr>
+      <w:r>
+        <w:lastRenderedPageBreak/>
         <w:t>Wisp</w:t>
       </w:r>
     </w:p>
@@ -7124,13 +7607,250 @@
         <w:t>//</w:t>
       </w:r>
     </w:p>
-    <w:p/>
+    <w:p>
+      <w:pPr>
+        <w:pStyle w:val="Heading4"/>
+      </w:pPr>
+      <w:r>
+        <w:t>Example</w:t>
+      </w:r>
+      <w:r>
+        <w:t>s</w:t>
+      </w:r>
+    </w:p>
+    <w:p>
+      <w:pPr>
+        <w:ind w:left="-567"/>
+      </w:pPr>
+      <w:r>
+        <w:rPr>
+          <w:noProof/>
+          <w:lang w:eastAsia="en-CA"/>
+        </w:rPr>
+        <w:drawing>
+          <wp:inline distT="0" distB="0" distL="0" distR="0">
+            <wp:extent cx="3048000" cy="3048000"/>
+            <wp:effectExtent l="0" t="0" r="0" b="0"/>
+            <wp:docPr id="50" name="Picture 50" descr="C:\Users\MrChimick\Documents\term-project\Design\GameDesign\references\wisp-magma.png"/>
+            <wp:cNvGraphicFramePr>
+              <a:graphicFrameLocks xmlns:a="http://schemas.openxmlformats.org/drawingml/2006/main" noChangeAspect="1"/>
+            </wp:cNvGraphicFramePr>
+            <a:graphic xmlns:a="http://schemas.openxmlformats.org/drawingml/2006/main">
+              <a:graphicData uri="http://schemas.openxmlformats.org/drawingml/2006/picture">
+                <pic:pic xmlns:pic="http://schemas.openxmlformats.org/drawingml/2006/picture">
+                  <pic:nvPicPr>
+                    <pic:cNvPr id="0" name="Picture 19" descr="C:\Users\MrChimick\Documents\term-project\Design\GameDesign\references\wisp-magma.png"/>
+                    <pic:cNvPicPr>
+                      <a:picLocks noChangeAspect="1" noChangeArrowheads="1"/>
+                    </pic:cNvPicPr>
+                  </pic:nvPicPr>
+                  <pic:blipFill>
+                    <a:blip r:embed="rId12">
+                      <a:extLst>
+                        <a:ext uri="{28A0092B-C50C-407E-A947-70E740481C1C}">
+                          <a14:useLocalDpi xmlns:a14="http://schemas.microsoft.com/office/drawing/2010/main" val="0"/>
+                        </a:ext>
+                      </a:extLst>
+                    </a:blip>
+                    <a:srcRect/>
+                    <a:stretch>
+                      <a:fillRect/>
+                    </a:stretch>
+                  </pic:blipFill>
+                  <pic:spPr bwMode="auto">
+                    <a:xfrm>
+                      <a:off x="0" y="0"/>
+                      <a:ext cx="3048000" cy="3048000"/>
+                    </a:xfrm>
+                    <a:prstGeom prst="rect">
+                      <a:avLst/>
+                    </a:prstGeom>
+                    <a:noFill/>
+                    <a:ln>
+                      <a:noFill/>
+                    </a:ln>
+                  </pic:spPr>
+                </pic:pic>
+              </a:graphicData>
+            </a:graphic>
+          </wp:inline>
+        </w:drawing>
+      </w:r>
+      <w:r>
+        <w:rPr>
+          <w:noProof/>
+          <w:lang w:eastAsia="en-CA"/>
+        </w:rPr>
+        <w:drawing>
+          <wp:inline distT="0" distB="0" distL="0" distR="0">
+            <wp:extent cx="3048000" cy="3048000"/>
+            <wp:effectExtent l="0" t="0" r="0" b="0"/>
+            <wp:docPr id="51" name="Picture 51" descr="C:\Users\MrChimick\Documents\term-project\Design\GameDesign\references\wisp-blue.png"/>
+            <wp:cNvGraphicFramePr>
+              <a:graphicFrameLocks xmlns:a="http://schemas.openxmlformats.org/drawingml/2006/main" noChangeAspect="1"/>
+            </wp:cNvGraphicFramePr>
+            <a:graphic xmlns:a="http://schemas.openxmlformats.org/drawingml/2006/main">
+              <a:graphicData uri="http://schemas.openxmlformats.org/drawingml/2006/picture">
+                <pic:pic xmlns:pic="http://schemas.openxmlformats.org/drawingml/2006/picture">
+                  <pic:nvPicPr>
+                    <pic:cNvPr id="0" name="Picture 20" descr="C:\Users\MrChimick\Documents\term-project\Design\GameDesign\references\wisp-blue.png"/>
+                    <pic:cNvPicPr>
+                      <a:picLocks noChangeAspect="1" noChangeArrowheads="1"/>
+                    </pic:cNvPicPr>
+                  </pic:nvPicPr>
+                  <pic:blipFill>
+                    <a:blip r:embed="rId13">
+                      <a:extLst>
+                        <a:ext uri="{28A0092B-C50C-407E-A947-70E740481C1C}">
+                          <a14:useLocalDpi xmlns:a14="http://schemas.microsoft.com/office/drawing/2010/main" val="0"/>
+                        </a:ext>
+                      </a:extLst>
+                    </a:blip>
+                    <a:srcRect/>
+                    <a:stretch>
+                      <a:fillRect/>
+                    </a:stretch>
+                  </pic:blipFill>
+                  <pic:spPr bwMode="auto">
+                    <a:xfrm>
+                      <a:off x="0" y="0"/>
+                      <a:ext cx="3048000" cy="3048000"/>
+                    </a:xfrm>
+                    <a:prstGeom prst="rect">
+                      <a:avLst/>
+                    </a:prstGeom>
+                    <a:noFill/>
+                    <a:ln>
+                      <a:noFill/>
+                    </a:ln>
+                  </pic:spPr>
+                </pic:pic>
+              </a:graphicData>
+            </a:graphic>
+          </wp:inline>
+        </w:drawing>
+      </w:r>
+      <w:r>
+        <w:rPr>
+          <w:noProof/>
+          <w:lang w:eastAsia="en-CA"/>
+        </w:rPr>
+        <w:drawing>
+          <wp:inline distT="0" distB="0" distL="0" distR="0">
+            <wp:extent cx="3048000" cy="3048000"/>
+            <wp:effectExtent l="0" t="0" r="0" b="0"/>
+            <wp:docPr id="52" name="Picture 52" descr="C:\Users\MrChimick\Documents\term-project\Design\GameDesign\references\wisp-green.png"/>
+            <wp:cNvGraphicFramePr>
+              <a:graphicFrameLocks xmlns:a="http://schemas.openxmlformats.org/drawingml/2006/main" noChangeAspect="1"/>
+            </wp:cNvGraphicFramePr>
+            <a:graphic xmlns:a="http://schemas.openxmlformats.org/drawingml/2006/main">
+              <a:graphicData uri="http://schemas.openxmlformats.org/drawingml/2006/picture">
+                <pic:pic xmlns:pic="http://schemas.openxmlformats.org/drawingml/2006/picture">
+                  <pic:nvPicPr>
+                    <pic:cNvPr id="0" name="Picture 21" descr="C:\Users\MrChimick\Documents\term-project\Design\GameDesign\references\wisp-green.png"/>
+                    <pic:cNvPicPr>
+                      <a:picLocks noChangeAspect="1" noChangeArrowheads="1"/>
+                    </pic:cNvPicPr>
+                  </pic:nvPicPr>
+                  <pic:blipFill>
+                    <a:blip r:embed="rId14">
+                      <a:extLst>
+                        <a:ext uri="{28A0092B-C50C-407E-A947-70E740481C1C}">
+                          <a14:useLocalDpi xmlns:a14="http://schemas.microsoft.com/office/drawing/2010/main" val="0"/>
+                        </a:ext>
+                      </a:extLst>
+                    </a:blip>
+                    <a:srcRect/>
+                    <a:stretch>
+                      <a:fillRect/>
+                    </a:stretch>
+                  </pic:blipFill>
+                  <pic:spPr bwMode="auto">
+                    <a:xfrm>
+                      <a:off x="0" y="0"/>
+                      <a:ext cx="3048000" cy="3048000"/>
+                    </a:xfrm>
+                    <a:prstGeom prst="rect">
+                      <a:avLst/>
+                    </a:prstGeom>
+                    <a:noFill/>
+                    <a:ln>
+                      <a:noFill/>
+                    </a:ln>
+                  </pic:spPr>
+                </pic:pic>
+              </a:graphicData>
+            </a:graphic>
+          </wp:inline>
+        </w:drawing>
+      </w:r>
+      <w:r>
+        <w:rPr>
+          <w:noProof/>
+          <w:lang w:eastAsia="en-CA"/>
+        </w:rPr>
+        <w:drawing>
+          <wp:inline distT="0" distB="0" distL="0" distR="0">
+            <wp:extent cx="3048000" cy="3048000"/>
+            <wp:effectExtent l="0" t="0" r="0" b="0"/>
+            <wp:docPr id="53" name="Picture 53" descr="C:\Users\MrChimick\Documents\term-project\Design\GameDesign\references\wisp-purple.png"/>
+            <wp:cNvGraphicFramePr>
+              <a:graphicFrameLocks xmlns:a="http://schemas.openxmlformats.org/drawingml/2006/main" noChangeAspect="1"/>
+            </wp:cNvGraphicFramePr>
+            <a:graphic xmlns:a="http://schemas.openxmlformats.org/drawingml/2006/main">
+              <a:graphicData uri="http://schemas.openxmlformats.org/drawingml/2006/picture">
+                <pic:pic xmlns:pic="http://schemas.openxmlformats.org/drawingml/2006/picture">
+                  <pic:nvPicPr>
+                    <pic:cNvPr id="0" name="Picture 22" descr="C:\Users\MrChimick\Documents\term-project\Design\GameDesign\references\wisp-purple.png"/>
+                    <pic:cNvPicPr>
+                      <a:picLocks noChangeAspect="1" noChangeArrowheads="1"/>
+                    </pic:cNvPicPr>
+                  </pic:nvPicPr>
+                  <pic:blipFill>
+                    <a:blip r:embed="rId15">
+                      <a:extLst>
+                        <a:ext uri="{28A0092B-C50C-407E-A947-70E740481C1C}">
+                          <a14:useLocalDpi xmlns:a14="http://schemas.microsoft.com/office/drawing/2010/main" val="0"/>
+                        </a:ext>
+                      </a:extLst>
+                    </a:blip>
+                    <a:srcRect/>
+                    <a:stretch>
+                      <a:fillRect/>
+                    </a:stretch>
+                  </pic:blipFill>
+                  <pic:spPr bwMode="auto">
+                    <a:xfrm>
+                      <a:off x="0" y="0"/>
+                      <a:ext cx="3048000" cy="3048000"/>
+                    </a:xfrm>
+                    <a:prstGeom prst="rect">
+                      <a:avLst/>
+                    </a:prstGeom>
+                    <a:noFill/>
+                    <a:ln>
+                      <a:noFill/>
+                    </a:ln>
+                  </pic:spPr>
+                </pic:pic>
+              </a:graphicData>
+            </a:graphic>
+          </wp:inline>
+        </w:drawing>
+      </w:r>
+    </w:p>
+    <w:p>
+      <w:r>
+        <w:br w:type="page"/>
+      </w:r>
+    </w:p>
     <w:p>
       <w:pPr>
         <w:pStyle w:val="Heading3"/>
       </w:pPr>
-      <w:bookmarkStart w:id="26" w:name="_Toc416175441"/>
-      <w:r>
+      <w:bookmarkStart w:id="26" w:name="_Toc416183387"/>
+      <w:r>
+        <w:lastRenderedPageBreak/>
         <w:t>Guardians</w:t>
       </w:r>
       <w:bookmarkEnd w:id="26"/>
@@ -7160,13 +7880,142 @@
         <w:pStyle w:val="Heading4"/>
       </w:pPr>
       <w:r>
+        <w:t>Example</w:t>
+      </w:r>
+    </w:p>
+    <w:p>
+      <w:r>
+        <w:rPr>
+          <w:noProof/>
+          <w:lang w:eastAsia="en-CA"/>
+        </w:rPr>
+        <w:drawing>
+          <wp:inline distT="0" distB="0" distL="0" distR="0">
+            <wp:extent cx="2540000" cy="2540000"/>
+            <wp:effectExtent l="0" t="0" r="0" b="0"/>
+            <wp:docPr id="48" name="Picture 48" descr="C:\Users\MrChimick\Documents\term-project\Design\GameDesign\references\queen.png"/>
+            <wp:cNvGraphicFramePr>
+              <a:graphicFrameLocks xmlns:a="http://schemas.openxmlformats.org/drawingml/2006/main" noChangeAspect="1"/>
+            </wp:cNvGraphicFramePr>
+            <a:graphic xmlns:a="http://schemas.openxmlformats.org/drawingml/2006/main">
+              <a:graphicData uri="http://schemas.openxmlformats.org/drawingml/2006/picture">
+                <pic:pic xmlns:pic="http://schemas.openxmlformats.org/drawingml/2006/picture">
+                  <pic:nvPicPr>
+                    <pic:cNvPr id="0" name="Picture 17" descr="C:\Users\MrChimick\Documents\term-project\Design\GameDesign\references\queen.png"/>
+                    <pic:cNvPicPr>
+                      <a:picLocks noChangeAspect="1" noChangeArrowheads="1"/>
+                    </pic:cNvPicPr>
+                  </pic:nvPicPr>
+                  <pic:blipFill>
+                    <a:blip r:embed="rId16">
+                      <a:extLst>
+                        <a:ext uri="{28A0092B-C50C-407E-A947-70E740481C1C}">
+                          <a14:useLocalDpi xmlns:a14="http://schemas.microsoft.com/office/drawing/2010/main" val="0"/>
+                        </a:ext>
+                      </a:extLst>
+                    </a:blip>
+                    <a:srcRect/>
+                    <a:stretch>
+                      <a:fillRect/>
+                    </a:stretch>
+                  </pic:blipFill>
+                  <pic:spPr bwMode="auto">
+                    <a:xfrm>
+                      <a:off x="0" y="0"/>
+                      <a:ext cx="2540000" cy="2540000"/>
+                    </a:xfrm>
+                    <a:prstGeom prst="rect">
+                      <a:avLst/>
+                    </a:prstGeom>
+                    <a:noFill/>
+                    <a:ln>
+                      <a:noFill/>
+                    </a:ln>
+                  </pic:spPr>
+                </pic:pic>
+              </a:graphicData>
+            </a:graphic>
+          </wp:inline>
+        </w:drawing>
+      </w:r>
+    </w:p>
+    <w:p/>
+    <w:p>
+      <w:pPr>
+        <w:pStyle w:val="Heading4"/>
+      </w:pPr>
+      <w:r>
+        <w:t>Wanderer</w:t>
+      </w:r>
+    </w:p>
+    <w:p>
+      <w:r>
+        <w:t>//</w:t>
+      </w:r>
+    </w:p>
+    <w:p>
+      <w:pPr>
+        <w:pStyle w:val="Heading4"/>
+      </w:pPr>
+      <w:r>
         <w:lastRenderedPageBreak/>
-        <w:t>Wanderer</w:t>
-      </w:r>
-    </w:p>
-    <w:p>
-      <w:r>
-        <w:t>//</w:t>
+        <w:t>Example</w:t>
+      </w:r>
+    </w:p>
+    <w:p>
+      <w:r>
+        <w:rPr>
+          <w:noProof/>
+          <w:lang w:eastAsia="en-CA"/>
+        </w:rPr>
+        <w:drawing>
+          <wp:inline distT="0" distB="0" distL="0" distR="0">
+            <wp:extent cx="2857500" cy="4000500"/>
+            <wp:effectExtent l="0" t="0" r="0" b="0"/>
+            <wp:docPr id="49" name="Picture 49" descr="C:\Users\MrChimick\Documents\term-project\Design\GameDesign\references\wanderer.png"/>
+            <wp:cNvGraphicFramePr>
+              <a:graphicFrameLocks xmlns:a="http://schemas.openxmlformats.org/drawingml/2006/main" noChangeAspect="1"/>
+            </wp:cNvGraphicFramePr>
+            <a:graphic xmlns:a="http://schemas.openxmlformats.org/drawingml/2006/main">
+              <a:graphicData uri="http://schemas.openxmlformats.org/drawingml/2006/picture">
+                <pic:pic xmlns:pic="http://schemas.openxmlformats.org/drawingml/2006/picture">
+                  <pic:nvPicPr>
+                    <pic:cNvPr id="0" name="Picture 18" descr="C:\Users\MrChimick\Documents\term-project\Design\GameDesign\references\wanderer.png"/>
+                    <pic:cNvPicPr>
+                      <a:picLocks noChangeAspect="1" noChangeArrowheads="1"/>
+                    </pic:cNvPicPr>
+                  </pic:nvPicPr>
+                  <pic:blipFill>
+                    <a:blip r:embed="rId17">
+                      <a:extLst>
+                        <a:ext uri="{28A0092B-C50C-407E-A947-70E740481C1C}">
+                          <a14:useLocalDpi xmlns:a14="http://schemas.microsoft.com/office/drawing/2010/main" val="0"/>
+                        </a:ext>
+                      </a:extLst>
+                    </a:blip>
+                    <a:srcRect/>
+                    <a:stretch>
+                      <a:fillRect/>
+                    </a:stretch>
+                  </pic:blipFill>
+                  <pic:spPr bwMode="auto">
+                    <a:xfrm>
+                      <a:off x="0" y="0"/>
+                      <a:ext cx="2857500" cy="4000500"/>
+                    </a:xfrm>
+                    <a:prstGeom prst="rect">
+                      <a:avLst/>
+                    </a:prstGeom>
+                    <a:noFill/>
+                    <a:ln>
+                      <a:noFill/>
+                    </a:ln>
+                  </pic:spPr>
+                </pic:pic>
+              </a:graphicData>
+            </a:graphic>
+          </wp:inline>
+        </w:drawing>
       </w:r>
     </w:p>
     <w:sectPr>
@@ -8520,7 +9369,7 @@
 
 <file path=customXml/item1.xml><?xml version="1.0" encoding="utf-8"?>
 <CoverPageProperties xmlns="http://schemas.microsoft.com/office/2006/coverPageProps">
-  <PublishDate>2015-04-04T00:00:00</PublishDate>
+  <PublishDate>2015-04-07T00:00:00</PublishDate>
   <Abstract/>
   <CompanyAddress/>
   <CompanyPhone/>
@@ -8542,7 +9391,7 @@
 </file>
 
 <file path=customXml/itemProps2.xml><?xml version="1.0" encoding="utf-8"?>
-<ds:datastoreItem xmlns:ds="http://schemas.openxmlformats.org/officeDocument/2006/customXml" ds:itemID="{4D2EAFA4-80FF-48B7-990F-4346C5F6C988}">
+<ds:datastoreItem xmlns:ds="http://schemas.openxmlformats.org/officeDocument/2006/customXml" ds:itemID="{3F54047C-E717-458D-B090-642BEBFE3F31}">
   <ds:schemaRefs>
     <ds:schemaRef ds:uri="http://schemas.openxmlformats.org/officeDocument/2006/bibliography"/>
   </ds:schemaRefs>

</xml_diff>